<commit_message>
Continua stesura Test Plan
</commit_message>
<xml_diff>
--- a/Test_PlanV0.1_MusciParadise.com.docx
+++ b/Test_PlanV0.1_MusciParadise.com.docx
@@ -173,8 +173,6 @@
         </w:rPr>
         <w:t>Test Plan</w:t>
       </w:r>
-      <w:bookmarkStart w:id="0" w:name="_GoBack"/>
-      <w:bookmarkEnd w:id="0"/>
       <w:r>
         <w:rPr>
           <w:rFonts w:asciiTheme="minorHAnsi" w:hAnsiTheme="minorHAnsi" w:cs="Arial"/>
@@ -1862,21 +1860,22 @@
     </w:p>
     <w:sdt>
       <w:sdtPr>
+        <w:rPr>
+          <w:rFonts w:asciiTheme="minorHAnsi" w:eastAsiaTheme="minorEastAsia" w:hAnsiTheme="minorHAnsi" w:cstheme="minorBidi"/>
+          <w:b w:val="0"/>
+          <w:bCs w:val="0"/>
+          <w:smallCaps w:val="0"/>
+          <w:color w:val="auto"/>
+          <w:sz w:val="22"/>
+          <w:szCs w:val="22"/>
+        </w:rPr>
         <w:id w:val="1403560479"/>
         <w:docPartObj>
           <w:docPartGallery w:val="Table of Contents"/>
           <w:docPartUnique/>
         </w:docPartObj>
       </w:sdtPr>
-      <w:sdtEndPr>
-        <w:rPr>
-          <w:rFonts w:asciiTheme="minorHAnsi" w:eastAsiaTheme="minorEastAsia" w:hAnsiTheme="minorHAnsi" w:cstheme="minorBidi"/>
-          <w:smallCaps w:val="0"/>
-          <w:color w:val="auto"/>
-          <w:sz w:val="22"/>
-          <w:szCs w:val="22"/>
-        </w:rPr>
-      </w:sdtEndPr>
+      <w:sdtEndPr/>
       <w:sdtContent>
         <w:p>
           <w:pPr>
@@ -4833,14 +4832,29 @@
       <w:pPr>
         <w:pStyle w:val="Titolo1"/>
       </w:pPr>
-      <w:bookmarkStart w:id="1" w:name="_Toc501733548"/>
+      <w:bookmarkStart w:id="0" w:name="_Toc501733548"/>
       <w:r>
         <w:lastRenderedPageBreak/>
         <w:t>introduzione</w:t>
       </w:r>
-      <w:bookmarkEnd w:id="1"/>
-    </w:p>
-    <w:p/>
+      <w:bookmarkEnd w:id="0"/>
+    </w:p>
+    <w:p>
+      <w:pPr>
+        <w:jc w:val="both"/>
+      </w:pPr>
+      <w:r>
+        <w:t xml:space="preserve">Lo scopo dell’attività di </w:t>
+      </w:r>
+      <w:proofErr w:type="spellStart"/>
+      <w:r>
+        <w:t>testing</w:t>
+      </w:r>
+      <w:proofErr w:type="spellEnd"/>
+      <w:r>
+        <w:t xml:space="preserve"> è quello di provare il sistema e rilevare i problemi. Quindi l’obiettivo è quello di massimizzare il numero degli errori in modo da essere poi corretti. Il documento ha lo scopo di definire i test case su cui verranno testate le funzionalità del sistema. Per ogni funzionalità forniremo un test case composto da dati corretti e che quindi appartengono a classi valide, un test case per ogni input che prevede una classe di equivalenza non valida e un test case che non soddisfa le condizioni definite nel test plan.  </w:t>
+      </w:r>
+    </w:p>
     <w:p/>
     <w:p/>
     <w:p/>
@@ -4866,58 +4880,387 @@
       <w:pPr>
         <w:pStyle w:val="Titolo1"/>
       </w:pPr>
-      <w:bookmarkStart w:id="2" w:name="_Toc501733549"/>
+      <w:bookmarkStart w:id="1" w:name="_Toc501733549"/>
       <w:r>
         <w:lastRenderedPageBreak/>
         <w:t>riferimenti e relazioni</w:t>
       </w:r>
+      <w:bookmarkEnd w:id="1"/>
+    </w:p>
+    <w:p>
+      <w:pPr>
+        <w:pStyle w:val="Titolo2"/>
+        <w:jc w:val="both"/>
+      </w:pPr>
+      <w:bookmarkStart w:id="2" w:name="_Toc501733550"/>
+      <w:r>
+        <w:t xml:space="preserve">Relazioni con il </w:t>
+      </w:r>
+      <w:proofErr w:type="spellStart"/>
+      <w:r>
+        <w:t>rad</w:t>
+      </w:r>
       <w:bookmarkEnd w:id="2"/>
+      <w:proofErr w:type="spellEnd"/>
+    </w:p>
+    <w:p>
+      <w:pPr>
+        <w:ind w:left="576"/>
+        <w:jc w:val="both"/>
+      </w:pPr>
+      <w:r>
+        <w:t>Riguardano i requisiti funzionali e non funzionali del sistema. Il test deve tener presente i diversi attori descritti nel documento di analisi:</w:t>
+      </w:r>
+    </w:p>
+    <w:p>
+      <w:pPr>
+        <w:pStyle w:val="Paragrafoelenco"/>
+        <w:numPr>
+          <w:ilvl w:val="0"/>
+          <w:numId w:val="15"/>
+        </w:numPr>
+        <w:jc w:val="both"/>
+      </w:pPr>
+      <w:r>
+        <w:t>Visitatore</w:t>
+      </w:r>
+    </w:p>
+    <w:p>
+      <w:pPr>
+        <w:pStyle w:val="Paragrafoelenco"/>
+        <w:numPr>
+          <w:ilvl w:val="0"/>
+          <w:numId w:val="15"/>
+        </w:numPr>
+        <w:jc w:val="both"/>
+      </w:pPr>
+      <w:r>
+        <w:t>Cliente</w:t>
+      </w:r>
+    </w:p>
+    <w:p>
+      <w:pPr>
+        <w:pStyle w:val="Paragrafoelenco"/>
+        <w:numPr>
+          <w:ilvl w:val="0"/>
+          <w:numId w:val="15"/>
+        </w:numPr>
+        <w:jc w:val="both"/>
+      </w:pPr>
+      <w:r>
+        <w:t>Gestore-ordini</w:t>
+      </w:r>
+    </w:p>
+    <w:p>
+      <w:pPr>
+        <w:pStyle w:val="Paragrafoelenco"/>
+        <w:numPr>
+          <w:ilvl w:val="0"/>
+          <w:numId w:val="15"/>
+        </w:numPr>
+        <w:jc w:val="both"/>
+      </w:pPr>
+      <w:r>
+        <w:t>Gestore-prodotti</w:t>
+      </w:r>
+    </w:p>
+    <w:p>
+      <w:pPr>
+        <w:pStyle w:val="Paragrafoelenco"/>
+        <w:numPr>
+          <w:ilvl w:val="0"/>
+          <w:numId w:val="15"/>
+        </w:numPr>
+        <w:jc w:val="both"/>
+      </w:pPr>
+      <w:r>
+        <w:t>Gestore-offerte</w:t>
+      </w:r>
+    </w:p>
+    <w:p>
+      <w:pPr>
+        <w:pStyle w:val="Paragrafoelenco"/>
+        <w:numPr>
+          <w:ilvl w:val="0"/>
+          <w:numId w:val="15"/>
+        </w:numPr>
+        <w:jc w:val="both"/>
+      </w:pPr>
+      <w:r>
+        <w:t>Gestore-utenti</w:t>
+      </w:r>
+    </w:p>
+    <w:p>
+      <w:pPr>
+        <w:pStyle w:val="Paragrafoelenco"/>
+        <w:numPr>
+          <w:ilvl w:val="0"/>
+          <w:numId w:val="15"/>
+        </w:numPr>
+        <w:jc w:val="both"/>
+      </w:pPr>
+      <w:r>
+        <w:t>Amministratore</w:t>
+      </w:r>
+    </w:p>
+    <w:p>
+      <w:pPr>
+        <w:ind w:left="576"/>
+        <w:jc w:val="both"/>
+      </w:pPr>
+      <w:r>
+        <w:t xml:space="preserve">Gli unici attori che saranno interessati nella fase di test sono il cliente e il gestore-ordini, in quanto nel primo rilascio del sistema verranno implementati </w:t>
+      </w:r>
+      <w:r>
+        <w:t xml:space="preserve">solo le seguenti funzionalità: login, acquisto di un prodotto e gestione dell’ordine. </w:t>
+      </w:r>
     </w:p>
     <w:p>
       <w:pPr>
         <w:pStyle w:val="Titolo2"/>
-      </w:pPr>
-      <w:bookmarkStart w:id="3" w:name="_Toc501733550"/>
-      <w:r>
-        <w:t xml:space="preserve">Relazioni con il </w:t>
+        <w:jc w:val="both"/>
+      </w:pPr>
+      <w:bookmarkStart w:id="3" w:name="_Toc501733551"/>
+      <w:r>
+        <w:t>relazioni con l’</w:t>
       </w:r>
       <w:proofErr w:type="spellStart"/>
       <w:r>
-        <w:t>rad</w:t>
+        <w:t>sdd</w:t>
       </w:r>
       <w:bookmarkEnd w:id="3"/>
       <w:proofErr w:type="spellEnd"/>
     </w:p>
     <w:p>
       <w:pPr>
+        <w:ind w:left="576"/>
+        <w:jc w:val="both"/>
+      </w:pPr>
+      <w:r>
+        <w:t>La pianificazione del test rispecchia la decomposizione in sottosistemi descritta e specificata nel SDD</w:t>
+      </w:r>
+    </w:p>
+    <w:p>
+      <w:pPr>
         <w:pStyle w:val="Titolo2"/>
-      </w:pPr>
-      <w:bookmarkStart w:id="4" w:name="_Toc501733551"/>
+        <w:jc w:val="both"/>
+      </w:pPr>
+      <w:bookmarkStart w:id="4" w:name="_Toc501733552"/>
       <w:r>
         <w:t>relazioni con l’</w:t>
       </w:r>
       <w:proofErr w:type="spellStart"/>
       <w:r>
-        <w:t>sdd</w:t>
+        <w:t>odd</w:t>
       </w:r>
       <w:bookmarkEnd w:id="4"/>
       <w:proofErr w:type="spellEnd"/>
     </w:p>
     <w:p>
       <w:pPr>
+        <w:ind w:left="576"/>
+        <w:jc w:val="both"/>
+      </w:pPr>
+      <w:r>
+        <w:t xml:space="preserve">Importante è considerare l’ODD in quanto fornisce la base per realizzare l’implementazione. </w:t>
+      </w:r>
+    </w:p>
+    <w:p>
+      <w:pPr>
+        <w:ind w:left="576"/>
+        <w:jc w:val="both"/>
+      </w:pPr>
+    </w:p>
+    <w:p>
+      <w:pPr>
+        <w:pStyle w:val="Titolo1"/>
+      </w:pPr>
+      <w:bookmarkStart w:id="5" w:name="_Toc501733553"/>
+      <w:r>
+        <w:t>panoramica del sistema</w:t>
+      </w:r>
+      <w:bookmarkEnd w:id="5"/>
+    </w:p>
+    <w:p>
+      <w:pPr>
+        <w:jc w:val="both"/>
+      </w:pPr>
+      <w:r>
+        <w:t xml:space="preserve">Il sistema </w:t>
+      </w:r>
+      <w:proofErr w:type="spellStart"/>
+      <w:r>
+        <w:t>MusicParadise</w:t>
+      </w:r>
+      <w:proofErr w:type="spellEnd"/>
+      <w:r>
+        <w:t xml:space="preserve"> nel suo primo rilascio permette all’attore visitatore di poter ricercare i prodotti musicali che desidera; al cliente di ricercare o acquistare gli strumenti e/o attrezzature musicali che desidera in modo semplice direttamente online; al gestore-ordini di gestire gli ordini che vengono effettuati dai clienti. Successivamente con i successivi rilasci il sistema supporterà anche altre funzionalità come descritte nel documento di analisi (RAD).</w:t>
+      </w:r>
+    </w:p>
+    <w:p>
+      <w:pPr>
+        <w:jc w:val="both"/>
+      </w:pPr>
+    </w:p>
+    <w:p>
+      <w:pPr>
+        <w:pStyle w:val="Titolo1"/>
+      </w:pPr>
+      <w:bookmarkStart w:id="6" w:name="_Toc501733554"/>
+      <w:proofErr w:type="spellStart"/>
+      <w:r>
+        <w:t>funzionalita’</w:t>
+      </w:r>
+      <w:proofErr w:type="spellEnd"/>
+      <w:r>
+        <w:t xml:space="preserve"> testate e non testate</w:t>
+      </w:r>
+      <w:bookmarkEnd w:id="6"/>
+    </w:p>
+    <w:p>
+      <w:r>
+        <w:t xml:space="preserve">Le funzionalità testate sono: </w:t>
+      </w:r>
+    </w:p>
+    <w:p>
+      <w:pPr>
+        <w:pStyle w:val="Paragrafoelenco"/>
+        <w:numPr>
+          <w:ilvl w:val="0"/>
+          <w:numId w:val="16"/>
+        </w:numPr>
+      </w:pPr>
+      <w:r>
+        <w:t xml:space="preserve">Per il sottosistema </w:t>
+      </w:r>
+      <w:r>
+        <w:rPr>
+          <w:b/>
+        </w:rPr>
+        <w:t xml:space="preserve">accesso, </w:t>
+      </w:r>
+      <w:r>
+        <w:t xml:space="preserve">verrà testata la funzionalità di </w:t>
+      </w:r>
+      <w:r>
+        <w:rPr>
+          <w:b/>
+        </w:rPr>
+        <w:t>Login</w:t>
+      </w:r>
+      <w:r>
+        <w:t xml:space="preserve"> (cliente e gestore-ordini)</w:t>
+      </w:r>
+    </w:p>
+    <w:p>
+      <w:pPr>
+        <w:pStyle w:val="Paragrafoelenco"/>
+        <w:numPr>
+          <w:ilvl w:val="0"/>
+          <w:numId w:val="16"/>
+        </w:numPr>
+      </w:pPr>
+      <w:r>
+        <w:t xml:space="preserve">Verrà testata la funzionalità di </w:t>
+      </w:r>
+      <w:r>
+        <w:rPr>
+          <w:b/>
+        </w:rPr>
+        <w:t xml:space="preserve">ricerca </w:t>
+      </w:r>
+      <w:r>
+        <w:t>di un prodotto</w:t>
+      </w:r>
+    </w:p>
+    <w:p>
+      <w:pPr>
+        <w:pStyle w:val="Paragrafoelenco"/>
+        <w:numPr>
+          <w:ilvl w:val="0"/>
+          <w:numId w:val="16"/>
+        </w:numPr>
+      </w:pPr>
+      <w:r>
+        <w:t xml:space="preserve">Verranno testate tutte le funzionalità del sottosistema </w:t>
+      </w:r>
+      <w:r>
+        <w:rPr>
+          <w:b/>
+        </w:rPr>
+        <w:t xml:space="preserve">acquisto, </w:t>
+      </w:r>
+      <w:r>
+        <w:t xml:space="preserve">quindi le funzionalità di </w:t>
+      </w:r>
+      <w:r>
+        <w:rPr>
+          <w:b/>
+        </w:rPr>
+        <w:t>aggiunta di un prodotto al carrello, rimozione di un prodotto dal carrello e acquisto</w:t>
+      </w:r>
+    </w:p>
+    <w:p>
+      <w:pPr>
+        <w:pStyle w:val="Paragrafoelenco"/>
+        <w:numPr>
+          <w:ilvl w:val="0"/>
+          <w:numId w:val="16"/>
+        </w:numPr>
+      </w:pPr>
+      <w:r>
+        <w:t xml:space="preserve">Verrà testata la funzionalità di </w:t>
+      </w:r>
+      <w:r>
+        <w:rPr>
+          <w:b/>
+        </w:rPr>
+        <w:t xml:space="preserve">gestione degli ordini </w:t>
+      </w:r>
+      <w:r>
+        <w:t xml:space="preserve">del sottosistema </w:t>
+      </w:r>
+      <w:r>
+        <w:rPr>
+          <w:b/>
+        </w:rPr>
+        <w:t>gestione-ordini</w:t>
+      </w:r>
+    </w:p>
+    <w:p>
+      <w:pPr>
         <w:pStyle w:val="Titolo2"/>
       </w:pPr>
-      <w:bookmarkStart w:id="5" w:name="_Toc501733552"/>
-      <w:r>
-        <w:t>relazioni con l’</w:t>
-      </w:r>
+      <w:bookmarkStart w:id="7" w:name="_Toc501733555"/>
       <w:proofErr w:type="spellStart"/>
       <w:r>
-        <w:t>odd</w:t>
-      </w:r>
-      <w:bookmarkEnd w:id="5"/>
+        <w:lastRenderedPageBreak/>
+        <w:t>view</w:t>
+      </w:r>
+      <w:bookmarkEnd w:id="7"/>
       <w:proofErr w:type="spellEnd"/>
     </w:p>
+    <w:p>
+      <w:pPr>
+        <w:pStyle w:val="Titolo2"/>
+      </w:pPr>
+      <w:bookmarkStart w:id="8" w:name="_Toc501733556"/>
+      <w:r>
+        <w:t>controller</w:t>
+      </w:r>
+      <w:bookmarkEnd w:id="8"/>
+    </w:p>
+    <w:p>
+      <w:pPr>
+        <w:pStyle w:val="Titolo2"/>
+      </w:pPr>
+      <w:bookmarkStart w:id="9" w:name="_Toc501733557"/>
+      <w:r>
+        <w:t>model</w:t>
+      </w:r>
+      <w:bookmarkEnd w:id="9"/>
+    </w:p>
+    <w:p/>
     <w:p/>
     <w:p/>
     <w:p/>
@@ -4944,108 +5287,7 @@
       <w:pPr>
         <w:pStyle w:val="Titolo1"/>
       </w:pPr>
-      <w:bookmarkStart w:id="6" w:name="_Toc501733553"/>
-      <w:r>
-        <w:lastRenderedPageBreak/>
-        <w:t>panoramica del sistema</w:t>
-      </w:r>
-      <w:bookmarkEnd w:id="6"/>
-    </w:p>
-    <w:p/>
-    <w:p/>
-    <w:p/>
-    <w:p/>
-    <w:p/>
-    <w:p/>
-    <w:p/>
-    <w:p/>
-    <w:p/>
-    <w:p/>
-    <w:p/>
-    <w:p/>
-    <w:p/>
-    <w:p/>
-    <w:p/>
-    <w:p/>
-    <w:p/>
-    <w:p/>
-    <w:p/>
-    <w:p/>
-    <w:p/>
-    <w:p/>
-    <w:p/>
-    <w:p>
-      <w:pPr>
-        <w:pStyle w:val="Titolo1"/>
-      </w:pPr>
-      <w:bookmarkStart w:id="7" w:name="_Toc501733554"/>
-      <w:proofErr w:type="spellStart"/>
-      <w:r>
-        <w:lastRenderedPageBreak/>
-        <w:t>funzionalita’</w:t>
-      </w:r>
-      <w:proofErr w:type="spellEnd"/>
-      <w:r>
-        <w:t xml:space="preserve"> testate e non testate</w:t>
-      </w:r>
-      <w:bookmarkEnd w:id="7"/>
-    </w:p>
-    <w:p>
-      <w:pPr>
-        <w:pStyle w:val="Titolo2"/>
-      </w:pPr>
-      <w:bookmarkStart w:id="8" w:name="_Toc501733555"/>
-      <w:proofErr w:type="spellStart"/>
-      <w:r>
-        <w:t>view</w:t>
-      </w:r>
-      <w:bookmarkEnd w:id="8"/>
-      <w:proofErr w:type="spellEnd"/>
-    </w:p>
-    <w:p>
-      <w:pPr>
-        <w:pStyle w:val="Titolo2"/>
-      </w:pPr>
-      <w:bookmarkStart w:id="9" w:name="_Toc501733556"/>
-      <w:r>
-        <w:t>controller</w:t>
-      </w:r>
-      <w:bookmarkEnd w:id="9"/>
-    </w:p>
-    <w:p>
-      <w:pPr>
-        <w:pStyle w:val="Titolo2"/>
-      </w:pPr>
-      <w:bookmarkStart w:id="10" w:name="_Toc501733557"/>
-      <w:r>
-        <w:t>model</w:t>
-      </w:r>
-      <w:bookmarkEnd w:id="10"/>
-    </w:p>
-    <w:p/>
-    <w:p/>
-    <w:p/>
-    <w:p/>
-    <w:p/>
-    <w:p/>
-    <w:p/>
-    <w:p/>
-    <w:p/>
-    <w:p/>
-    <w:p/>
-    <w:p/>
-    <w:p/>
-    <w:p/>
-    <w:p/>
-    <w:p/>
-    <w:p/>
-    <w:p/>
-    <w:p/>
-    <w:p>
-      <w:pPr>
-        <w:pStyle w:val="Titolo1"/>
-      </w:pPr>
-      <w:bookmarkStart w:id="11" w:name="_Toc501733558"/>
+      <w:bookmarkStart w:id="10" w:name="_Toc501733558"/>
       <w:r>
         <w:lastRenderedPageBreak/>
         <w:t>pass/</w:t>
@@ -5054,16 +5296,141 @@
       <w:r>
         <w:t>fail</w:t>
       </w:r>
+      <w:bookmarkEnd w:id="10"/>
+      <w:proofErr w:type="spellEnd"/>
+    </w:p>
+    <w:p>
+      <w:pPr>
+        <w:jc w:val="both"/>
+      </w:pPr>
+      <w:r>
+        <w:t xml:space="preserve">La fase di </w:t>
+      </w:r>
+      <w:proofErr w:type="spellStart"/>
+      <w:r>
+        <w:t>testing</w:t>
+      </w:r>
+      <w:proofErr w:type="spellEnd"/>
+      <w:r>
+        <w:t xml:space="preserve"> ha bisogno di criteri formali per sé un test ha avuto successo o meno. I dati di ogni input relativi ai test vengono divisi in classi di equivalenza. Un input appartenente ad una classe specifica supera il test se l’output ottenuto corrisponde </w:t>
+      </w:r>
+      <w:proofErr w:type="gramStart"/>
+      <w:r>
+        <w:t>ai risultato</w:t>
+      </w:r>
+      <w:proofErr w:type="gramEnd"/>
+      <w:r>
+        <w:t xml:space="preserve"> attesi, specificati nell’oracolo. </w:t>
+      </w:r>
+    </w:p>
+    <w:p>
+      <w:pPr>
+        <w:pStyle w:val="Titolo2"/>
+      </w:pPr>
+      <w:bookmarkStart w:id="11" w:name="_Toc501733559"/>
+      <w:r>
+        <w:t xml:space="preserve">pass </w:t>
+      </w:r>
+      <w:proofErr w:type="spellStart"/>
+      <w:r>
+        <w:t>criteria</w:t>
+      </w:r>
       <w:bookmarkEnd w:id="11"/>
       <w:proofErr w:type="spellEnd"/>
     </w:p>
     <w:p>
       <w:pPr>
+        <w:ind w:left="576"/>
+        <w:jc w:val="both"/>
+      </w:pPr>
+      <w:r>
+        <w:t xml:space="preserve">I </w:t>
+      </w:r>
+      <w:r>
+        <w:rPr>
+          <w:b/>
+        </w:rPr>
+        <w:t xml:space="preserve">pass </w:t>
+      </w:r>
+      <w:proofErr w:type="spellStart"/>
+      <w:r>
+        <w:rPr>
+          <w:b/>
+        </w:rPr>
+        <w:t>criteria</w:t>
+      </w:r>
+      <w:proofErr w:type="spellEnd"/>
+      <w:r>
+        <w:rPr>
+          <w:b/>
+        </w:rPr>
+        <w:t xml:space="preserve"> </w:t>
+      </w:r>
+      <w:r>
+        <w:t xml:space="preserve">determinano l’insuccesso del test e quindi la correttezza del comportamento della componente testata. I </w:t>
+      </w:r>
+      <w:r>
+        <w:rPr>
+          <w:b/>
+        </w:rPr>
+        <w:t xml:space="preserve">pass </w:t>
+      </w:r>
+      <w:proofErr w:type="spellStart"/>
+      <w:r>
+        <w:rPr>
+          <w:b/>
+        </w:rPr>
+        <w:t>criteria</w:t>
+      </w:r>
+      <w:proofErr w:type="spellEnd"/>
+      <w:r>
+        <w:rPr>
+          <w:b/>
+        </w:rPr>
+        <w:t xml:space="preserve"> </w:t>
+      </w:r>
+      <w:r>
+        <w:t xml:space="preserve">vengono raggruppati in due categorie: </w:t>
+      </w:r>
+    </w:p>
+    <w:p>
+      <w:pPr>
+        <w:pStyle w:val="Paragrafoelenco"/>
+        <w:numPr>
+          <w:ilvl w:val="0"/>
+          <w:numId w:val="17"/>
+        </w:numPr>
+        <w:jc w:val="both"/>
+      </w:pPr>
+      <w:r>
+        <w:t>Comportamento atteso</w:t>
+      </w:r>
+    </w:p>
+    <w:p>
+      <w:pPr>
+        <w:pStyle w:val="Paragrafoelenco"/>
+        <w:numPr>
+          <w:ilvl w:val="0"/>
+          <w:numId w:val="17"/>
+        </w:numPr>
+        <w:jc w:val="both"/>
+      </w:pPr>
+      <w:r>
+        <w:t>Nessun errore rilevato dalla componente</w:t>
+      </w:r>
+    </w:p>
+    <w:p>
+      <w:pPr>
         <w:pStyle w:val="Titolo2"/>
       </w:pPr>
-      <w:bookmarkStart w:id="12" w:name="_Toc501733559"/>
-      <w:r>
-        <w:t xml:space="preserve">pass </w:t>
+      <w:bookmarkStart w:id="12" w:name="_Toc501733560"/>
+      <w:proofErr w:type="spellStart"/>
+      <w:r>
+        <w:t>fail</w:t>
+      </w:r>
+      <w:proofErr w:type="spellEnd"/>
+      <w:r>
+        <w:t xml:space="preserve"> </w:t>
       </w:r>
       <w:proofErr w:type="spellStart"/>
       <w:r>
@@ -5074,82 +5441,328 @@
     </w:p>
     <w:p>
       <w:pPr>
-        <w:pStyle w:val="Titolo2"/>
-      </w:pPr>
-      <w:bookmarkStart w:id="13" w:name="_Toc501733560"/>
+        <w:ind w:left="576"/>
+        <w:jc w:val="both"/>
+      </w:pPr>
+      <w:r>
+        <w:t xml:space="preserve">Il </w:t>
+      </w:r>
       <w:proofErr w:type="spellStart"/>
       <w:r>
+        <w:rPr>
+          <w:b/>
+        </w:rPr>
         <w:t>fail</w:t>
       </w:r>
       <w:proofErr w:type="spellEnd"/>
       <w:r>
+        <w:rPr>
+          <w:b/>
+        </w:rPr>
         <w:t xml:space="preserve"> </w:t>
       </w:r>
       <w:proofErr w:type="spellStart"/>
       <w:r>
+        <w:rPr>
+          <w:b/>
+        </w:rPr>
         <w:t>criteria</w:t>
+      </w:r>
+      <w:proofErr w:type="spellEnd"/>
+      <w:r>
+        <w:rPr>
+          <w:b/>
+        </w:rPr>
+        <w:t xml:space="preserve"> </w:t>
+      </w:r>
+      <w:r>
+        <w:t xml:space="preserve">determina il successo del test e quindi rileva la presenza di errori nella componente testata. I </w:t>
+      </w:r>
+      <w:proofErr w:type="spellStart"/>
+      <w:r>
+        <w:rPr>
+          <w:b/>
+        </w:rPr>
+        <w:t>fail</w:t>
+      </w:r>
+      <w:proofErr w:type="spellEnd"/>
+      <w:r>
+        <w:rPr>
+          <w:b/>
+        </w:rPr>
+        <w:t xml:space="preserve"> </w:t>
+      </w:r>
+      <w:proofErr w:type="spellStart"/>
+      <w:r>
+        <w:rPr>
+          <w:b/>
+        </w:rPr>
+        <w:t>criteria</w:t>
+      </w:r>
+      <w:proofErr w:type="spellEnd"/>
+      <w:r>
+        <w:rPr>
+          <w:b/>
+        </w:rPr>
+        <w:t xml:space="preserve"> </w:t>
+      </w:r>
+      <w:r>
+        <w:t>possono essere raggruppati in due categorie:</w:t>
+      </w:r>
+    </w:p>
+    <w:p>
+      <w:pPr>
+        <w:pStyle w:val="Paragrafoelenco"/>
+        <w:numPr>
+          <w:ilvl w:val="0"/>
+          <w:numId w:val="18"/>
+        </w:numPr>
+        <w:jc w:val="both"/>
+      </w:pPr>
+      <w:r>
+        <w:t>Errore rilevato dalla componente</w:t>
+      </w:r>
+    </w:p>
+    <w:p>
+      <w:pPr>
+        <w:pStyle w:val="Paragrafoelenco"/>
+        <w:numPr>
+          <w:ilvl w:val="0"/>
+          <w:numId w:val="18"/>
+        </w:numPr>
+        <w:jc w:val="both"/>
+      </w:pPr>
+      <w:r>
+        <w:t>Comportamento non atteso</w:t>
+      </w:r>
+    </w:p>
+    <w:p>
+      <w:pPr>
+        <w:jc w:val="both"/>
+      </w:pPr>
+    </w:p>
+    <w:p>
+      <w:pPr>
+        <w:pStyle w:val="Titolo1"/>
+      </w:pPr>
+      <w:bookmarkStart w:id="13" w:name="_Toc501733561"/>
+      <w:proofErr w:type="spellStart"/>
+      <w:r>
+        <w:t>approci</w:t>
       </w:r>
       <w:bookmarkEnd w:id="13"/>
       <w:proofErr w:type="spellEnd"/>
     </w:p>
-    <w:p/>
-    <w:p/>
-    <w:p/>
-    <w:p/>
-    <w:p/>
-    <w:p/>
-    <w:p/>
-    <w:p/>
-    <w:p/>
-    <w:p/>
-    <w:p/>
-    <w:p/>
-    <w:p/>
-    <w:p/>
-    <w:p/>
-    <w:p/>
-    <w:p/>
-    <w:p/>
-    <w:p/>
-    <w:p/>
-    <w:p/>
-    <w:p>
-      <w:pPr>
-        <w:pStyle w:val="Titolo1"/>
-      </w:pPr>
-      <w:bookmarkStart w:id="14" w:name="_Toc501733561"/>
+    <w:p>
+      <w:pPr>
+        <w:jc w:val="both"/>
+      </w:pPr>
+      <w:r>
+        <w:t xml:space="preserve">Utilizzeremo un approccio di tipo </w:t>
+      </w:r>
       <w:proofErr w:type="spellStart"/>
       <w:r>
-        <w:lastRenderedPageBreak/>
-        <w:t>approci</w:t>
+        <w:rPr>
+          <w:b/>
+        </w:rPr>
+        <w:t>black</w:t>
+      </w:r>
+      <w:proofErr w:type="spellEnd"/>
+      <w:r>
+        <w:rPr>
+          <w:b/>
+        </w:rPr>
+        <w:t xml:space="preserve"> box</w:t>
+      </w:r>
+      <w:r>
+        <w:t xml:space="preserve">. Con questo approccio non teniamo conto </w:t>
+      </w:r>
+      <w:proofErr w:type="gramStart"/>
+      <w:r>
+        <w:t>ne</w:t>
+      </w:r>
+      <w:proofErr w:type="gramEnd"/>
+      <w:r>
+        <w:t xml:space="preserve"> del codice sorgente, ne dello stato interno dell’applicazione e ne il funzionamento interno dell’applicazione. In questo caso ci basiamo solo sulle specifiche delle funzionalità da testare.</w:t>
+      </w:r>
+    </w:p>
+    <w:p>
+      <w:pPr>
+        <w:jc w:val="both"/>
+      </w:pPr>
+      <w:r>
+        <w:t xml:space="preserve">L’approccio alla fase di </w:t>
+      </w:r>
+      <w:proofErr w:type="spellStart"/>
+      <w:r>
+        <w:t>testing</w:t>
+      </w:r>
+      <w:proofErr w:type="spellEnd"/>
+      <w:r>
+        <w:t xml:space="preserve"> si compone di 3 fasi:</w:t>
+      </w:r>
+    </w:p>
+    <w:p>
+      <w:pPr>
+        <w:pStyle w:val="Paragrafoelenco"/>
+        <w:numPr>
+          <w:ilvl w:val="0"/>
+          <w:numId w:val="19"/>
+        </w:numPr>
+        <w:jc w:val="both"/>
+      </w:pPr>
+      <w:proofErr w:type="spellStart"/>
+      <w:r>
+        <w:t>Testing</w:t>
+      </w:r>
+      <w:proofErr w:type="spellEnd"/>
+      <w:r>
+        <w:t xml:space="preserve"> di unità dove controlliamo le singole componenti (classi, metodi)</w:t>
+      </w:r>
+    </w:p>
+    <w:p>
+      <w:pPr>
+        <w:pStyle w:val="Paragrafoelenco"/>
+        <w:numPr>
+          <w:ilvl w:val="0"/>
+          <w:numId w:val="19"/>
+        </w:numPr>
+        <w:jc w:val="both"/>
+      </w:pPr>
+      <w:proofErr w:type="spellStart"/>
+      <w:r>
+        <w:t>Testing</w:t>
+      </w:r>
+      <w:proofErr w:type="spellEnd"/>
+      <w:r>
+        <w:t xml:space="preserve"> di integrazione dove testiamo l’integrazione dei vari sottosistemi</w:t>
+      </w:r>
+    </w:p>
+    <w:p>
+      <w:pPr>
+        <w:pStyle w:val="Paragrafoelenco"/>
+        <w:numPr>
+          <w:ilvl w:val="0"/>
+          <w:numId w:val="19"/>
+        </w:numPr>
+        <w:jc w:val="both"/>
+      </w:pPr>
+      <w:proofErr w:type="spellStart"/>
+      <w:r>
+        <w:t>Testing</w:t>
+      </w:r>
+      <w:proofErr w:type="spellEnd"/>
+      <w:r>
+        <w:t xml:space="preserve"> funzionale che verifica la funzionalità dell’intero sistema assemblato</w:t>
+      </w:r>
+    </w:p>
+    <w:p>
+      <w:pPr>
+        <w:pStyle w:val="Titolo2"/>
+      </w:pPr>
+      <w:bookmarkStart w:id="14" w:name="_Toc501733562"/>
+      <w:r>
+        <w:t xml:space="preserve">test delle </w:t>
+      </w:r>
+      <w:proofErr w:type="spellStart"/>
+      <w:r>
+        <w:t>unita’</w:t>
       </w:r>
       <w:bookmarkEnd w:id="14"/>
       <w:proofErr w:type="spellEnd"/>
     </w:p>
     <w:p>
       <w:pPr>
+        <w:ind w:left="576"/>
+      </w:pPr>
+      <w:r>
+        <w:t xml:space="preserve">Con il test di unità effettueremo un controllo delle classi e dei metodi del sistema. Il test di unità sarà eseguito con </w:t>
+      </w:r>
+      <w:proofErr w:type="spellStart"/>
+      <w:r>
+        <w:rPr>
+          <w:b/>
+        </w:rPr>
+        <w:t>JUnit</w:t>
+      </w:r>
+      <w:proofErr w:type="spellEnd"/>
+      <w:r>
+        <w:rPr>
+          <w:b/>
+        </w:rPr>
+        <w:t xml:space="preserve"> </w:t>
+      </w:r>
+      <w:bookmarkStart w:id="15" w:name="_GoBack"/>
+      <w:bookmarkEnd w:id="15"/>
+    </w:p>
+    <w:p>
+      <w:pPr>
         <w:pStyle w:val="Titolo2"/>
       </w:pPr>
-      <w:bookmarkStart w:id="15" w:name="_Toc501733562"/>
-      <w:r>
-        <w:t xml:space="preserve">test delle </w:t>
-      </w:r>
-      <w:proofErr w:type="spellStart"/>
-      <w:r>
-        <w:t>unita’</w:t>
-      </w:r>
-      <w:bookmarkEnd w:id="15"/>
-      <w:proofErr w:type="spellEnd"/>
+      <w:bookmarkStart w:id="16" w:name="_Toc501733563"/>
+      <w:r>
+        <w:t>test di integrazione</w:t>
+      </w:r>
+      <w:bookmarkEnd w:id="16"/>
+    </w:p>
+    <w:p>
+      <w:pPr>
+        <w:ind w:left="576"/>
+      </w:pPr>
+    </w:p>
+    <w:p/>
+    <w:p/>
+    <w:p/>
+    <w:p/>
+    <w:p/>
+    <w:p/>
+    <w:p/>
+    <w:p/>
+    <w:p/>
+    <w:p/>
+    <w:p/>
+    <w:p/>
+    <w:p/>
+    <w:p/>
+    <w:p/>
+    <w:p/>
+    <w:p/>
+    <w:p/>
+    <w:p/>
+    <w:p/>
+    <w:p/>
+    <w:p>
+      <w:pPr>
+        <w:pStyle w:val="Titolo1"/>
+      </w:pPr>
+      <w:bookmarkStart w:id="17" w:name="_Toc501733564"/>
+      <w:r>
+        <w:t>sospensione e ripristino</w:t>
+      </w:r>
+      <w:bookmarkEnd w:id="17"/>
+      <w:r>
+        <w:t xml:space="preserve"> </w:t>
+      </w:r>
     </w:p>
     <w:p>
       <w:pPr>
         <w:pStyle w:val="Titolo2"/>
       </w:pPr>
-      <w:bookmarkStart w:id="16" w:name="_Toc501733563"/>
-      <w:r>
-        <w:t>test di integrazione</w:t>
-      </w:r>
-      <w:bookmarkEnd w:id="16"/>
+      <w:bookmarkStart w:id="18" w:name="_Toc501733565"/>
+      <w:r>
+        <w:t>criteri di sospensione</w:t>
+      </w:r>
+      <w:bookmarkEnd w:id="18"/>
+    </w:p>
+    <w:p>
+      <w:pPr>
+        <w:pStyle w:val="Titolo2"/>
+      </w:pPr>
+      <w:bookmarkStart w:id="19" w:name="_Toc501733566"/>
+      <w:r>
+        <w:t>criteri di ripristino</w:t>
+      </w:r>
+      <w:bookmarkEnd w:id="19"/>
     </w:p>
     <w:p/>
     <w:p/>
@@ -5176,64 +5789,8 @@
       <w:pPr>
         <w:pStyle w:val="Titolo1"/>
       </w:pPr>
-      <w:bookmarkStart w:id="17" w:name="_Toc501733564"/>
-      <w:r>
-        <w:lastRenderedPageBreak/>
-        <w:t>sospensione e ripristino</w:t>
-      </w:r>
-      <w:bookmarkEnd w:id="17"/>
-      <w:r>
-        <w:t xml:space="preserve"> </w:t>
-      </w:r>
-    </w:p>
-    <w:p>
-      <w:pPr>
-        <w:pStyle w:val="Titolo2"/>
-      </w:pPr>
-      <w:bookmarkStart w:id="18" w:name="_Toc501733565"/>
-      <w:r>
-        <w:t>criteri di sospensione</w:t>
-      </w:r>
-      <w:bookmarkEnd w:id="18"/>
-    </w:p>
-    <w:p>
-      <w:pPr>
-        <w:pStyle w:val="Titolo2"/>
-      </w:pPr>
-      <w:bookmarkStart w:id="19" w:name="_Toc501733566"/>
-      <w:r>
-        <w:t>criteri di ripristino</w:t>
-      </w:r>
-      <w:bookmarkEnd w:id="19"/>
-    </w:p>
-    <w:p/>
-    <w:p/>
-    <w:p/>
-    <w:p/>
-    <w:p/>
-    <w:p/>
-    <w:p/>
-    <w:p/>
-    <w:p/>
-    <w:p/>
-    <w:p/>
-    <w:p/>
-    <w:p/>
-    <w:p/>
-    <w:p/>
-    <w:p/>
-    <w:p/>
-    <w:p/>
-    <w:p/>
-    <w:p/>
-    <w:p/>
-    <w:p>
-      <w:pPr>
-        <w:pStyle w:val="Titolo1"/>
-      </w:pPr>
       <w:bookmarkStart w:id="20" w:name="_Toc501733567"/>
       <w:r>
-        <w:lastRenderedPageBreak/>
         <w:t xml:space="preserve">strumenti per il </w:t>
       </w:r>
       <w:proofErr w:type="spellStart"/>
@@ -5288,7 +5845,6 @@
       </w:pPr>
       <w:bookmarkStart w:id="23" w:name="_Toc501733570"/>
       <w:r>
-        <w:lastRenderedPageBreak/>
         <w:t>test case</w:t>
       </w:r>
       <w:bookmarkEnd w:id="23"/>
@@ -5511,6 +6067,119 @@
 <file path=word/numbering.xml><?xml version="1.0" encoding="utf-8"?>
 <w:numbering xmlns:wpc="http://schemas.microsoft.com/office/word/2010/wordprocessingCanvas" xmlns:cx="http://schemas.microsoft.com/office/drawing/2014/chartex" xmlns:cx1="http://schemas.microsoft.com/office/drawing/2015/9/8/chartex" xmlns:cx2="http://schemas.microsoft.com/office/drawing/2015/10/21/chartex" xmlns:cx3="http://schemas.microsoft.com/office/drawing/2016/5/9/chartex" xmlns:cx4="http://schemas.microsoft.com/office/drawing/2016/5/10/chartex" xmlns:cx5="http://schemas.microsoft.com/office/drawing/2016/5/11/chartex" xmlns:cx6="http://schemas.microsoft.com/office/drawing/2016/5/12/chartex" xmlns:cx7="http://schemas.microsoft.com/office/drawing/2016/5/13/chartex" xmlns:cx8="http://schemas.microsoft.com/office/drawing/2016/5/14/chartex" xmlns:mc="http://schemas.openxmlformats.org/markup-compatibility/2006" xmlns:aink="http://schemas.microsoft.com/office/drawing/2016/ink" xmlns:am3d="http://schemas.microsoft.com/office/drawing/2017/model3d" xmlns:o="urn:schemas-microsoft-com:office:office" xmlns:r="http://schemas.openxmlformats.org/officeDocument/2006/relationships" xmlns:m="http://schemas.openxmlformats.org/officeDocument/2006/math" xmlns:v="urn:schemas-microsoft-com:vml" xmlns:wp14="http://schemas.microsoft.com/office/word/2010/wordprocessingDrawing" xmlns:wp="http://schemas.openxmlformats.org/drawingml/2006/wordprocessingDrawing" xmlns:w10="urn:schemas-microsoft-com:office:word" xmlns:w="http://schemas.openxmlformats.org/wordprocessingml/2006/main" xmlns:w14="http://schemas.microsoft.com/office/word/2010/wordml" xmlns:w15="http://schemas.microsoft.com/office/word/2012/wordml" xmlns:w16cid="http://schemas.microsoft.com/office/word/2016/wordml/cid" xmlns:w16se="http://schemas.microsoft.com/office/word/2015/wordml/symex" xmlns:wpg="http://schemas.microsoft.com/office/word/2010/wordprocessingGroup" xmlns:wpi="http://schemas.microsoft.com/office/word/2010/wordprocessingInk" xmlns:wne="http://schemas.microsoft.com/office/word/2006/wordml" xmlns:wps="http://schemas.microsoft.com/office/word/2010/wordprocessingShape" mc:Ignorable="w14 w15 w16se w16cid wp14">
   <w:abstractNum w:abstractNumId="0" w15:restartNumberingAfterBreak="0">
+    <w:nsid w:val="000D0F4E"/>
+    <w:multiLevelType w:val="hybridMultilevel"/>
+    <w:tmpl w:val="9EFA4CB4"/>
+    <w:lvl w:ilvl="0" w:tplc="04100001">
+      <w:start w:val="1"/>
+      <w:numFmt w:val="bullet"/>
+      <w:lvlText w:val=""/>
+      <w:lvlJc w:val="left"/>
+      <w:pPr>
+        <w:ind w:left="1296" w:hanging="360"/>
+      </w:pPr>
+      <w:rPr>
+        <w:rFonts w:ascii="Symbol" w:hAnsi="Symbol" w:hint="default"/>
+      </w:rPr>
+    </w:lvl>
+    <w:lvl w:ilvl="1" w:tplc="04100003" w:tentative="1">
+      <w:start w:val="1"/>
+      <w:numFmt w:val="bullet"/>
+      <w:lvlText w:val="o"/>
+      <w:lvlJc w:val="left"/>
+      <w:pPr>
+        <w:ind w:left="2016" w:hanging="360"/>
+      </w:pPr>
+      <w:rPr>
+        <w:rFonts w:ascii="Courier New" w:hAnsi="Courier New" w:cs="Courier New" w:hint="default"/>
+      </w:rPr>
+    </w:lvl>
+    <w:lvl w:ilvl="2" w:tplc="04100005" w:tentative="1">
+      <w:start w:val="1"/>
+      <w:numFmt w:val="bullet"/>
+      <w:lvlText w:val=""/>
+      <w:lvlJc w:val="left"/>
+      <w:pPr>
+        <w:ind w:left="2736" w:hanging="360"/>
+      </w:pPr>
+      <w:rPr>
+        <w:rFonts w:ascii="Wingdings" w:hAnsi="Wingdings" w:hint="default"/>
+      </w:rPr>
+    </w:lvl>
+    <w:lvl w:ilvl="3" w:tplc="04100001" w:tentative="1">
+      <w:start w:val="1"/>
+      <w:numFmt w:val="bullet"/>
+      <w:lvlText w:val=""/>
+      <w:lvlJc w:val="left"/>
+      <w:pPr>
+        <w:ind w:left="3456" w:hanging="360"/>
+      </w:pPr>
+      <w:rPr>
+        <w:rFonts w:ascii="Symbol" w:hAnsi="Symbol" w:hint="default"/>
+      </w:rPr>
+    </w:lvl>
+    <w:lvl w:ilvl="4" w:tplc="04100003" w:tentative="1">
+      <w:start w:val="1"/>
+      <w:numFmt w:val="bullet"/>
+      <w:lvlText w:val="o"/>
+      <w:lvlJc w:val="left"/>
+      <w:pPr>
+        <w:ind w:left="4176" w:hanging="360"/>
+      </w:pPr>
+      <w:rPr>
+        <w:rFonts w:ascii="Courier New" w:hAnsi="Courier New" w:cs="Courier New" w:hint="default"/>
+      </w:rPr>
+    </w:lvl>
+    <w:lvl w:ilvl="5" w:tplc="04100005" w:tentative="1">
+      <w:start w:val="1"/>
+      <w:numFmt w:val="bullet"/>
+      <w:lvlText w:val=""/>
+      <w:lvlJc w:val="left"/>
+      <w:pPr>
+        <w:ind w:left="4896" w:hanging="360"/>
+      </w:pPr>
+      <w:rPr>
+        <w:rFonts w:ascii="Wingdings" w:hAnsi="Wingdings" w:hint="default"/>
+      </w:rPr>
+    </w:lvl>
+    <w:lvl w:ilvl="6" w:tplc="04100001" w:tentative="1">
+      <w:start w:val="1"/>
+      <w:numFmt w:val="bullet"/>
+      <w:lvlText w:val=""/>
+      <w:lvlJc w:val="left"/>
+      <w:pPr>
+        <w:ind w:left="5616" w:hanging="360"/>
+      </w:pPr>
+      <w:rPr>
+        <w:rFonts w:ascii="Symbol" w:hAnsi="Symbol" w:hint="default"/>
+      </w:rPr>
+    </w:lvl>
+    <w:lvl w:ilvl="7" w:tplc="04100003" w:tentative="1">
+      <w:start w:val="1"/>
+      <w:numFmt w:val="bullet"/>
+      <w:lvlText w:val="o"/>
+      <w:lvlJc w:val="left"/>
+      <w:pPr>
+        <w:ind w:left="6336" w:hanging="360"/>
+      </w:pPr>
+      <w:rPr>
+        <w:rFonts w:ascii="Courier New" w:hAnsi="Courier New" w:cs="Courier New" w:hint="default"/>
+      </w:rPr>
+    </w:lvl>
+    <w:lvl w:ilvl="8" w:tplc="04100005" w:tentative="1">
+      <w:start w:val="1"/>
+      <w:numFmt w:val="bullet"/>
+      <w:lvlText w:val=""/>
+      <w:lvlJc w:val="left"/>
+      <w:pPr>
+        <w:ind w:left="7056" w:hanging="360"/>
+      </w:pPr>
+      <w:rPr>
+        <w:rFonts w:ascii="Wingdings" w:hAnsi="Wingdings" w:hint="default"/>
+      </w:rPr>
+    </w:lvl>
+  </w:abstractNum>
+  <w:abstractNum w:abstractNumId="1" w15:restartNumberingAfterBreak="0">
     <w:nsid w:val="069F4390"/>
     <w:multiLevelType w:val="hybridMultilevel"/>
     <w:tmpl w:val="BCBE621E"/>
@@ -5623,7 +6292,7 @@
       </w:rPr>
     </w:lvl>
   </w:abstractNum>
-  <w:abstractNum w:abstractNumId="1" w15:restartNumberingAfterBreak="0">
+  <w:abstractNum w:abstractNumId="2" w15:restartNumberingAfterBreak="0">
     <w:nsid w:val="1482775B"/>
     <w:multiLevelType w:val="multilevel"/>
     <w:tmpl w:val="CCD46E4A"/>
@@ -5808,7 +6477,7 @@
       </w:pPr>
     </w:lvl>
   </w:abstractNum>
-  <w:abstractNum w:abstractNumId="2" w15:restartNumberingAfterBreak="0">
+  <w:abstractNum w:abstractNumId="3" w15:restartNumberingAfterBreak="0">
     <w:nsid w:val="18E25EC5"/>
     <w:multiLevelType w:val="hybridMultilevel"/>
     <w:tmpl w:val="228EE7CA"/>
@@ -5897,7 +6566,7 @@
       </w:pPr>
     </w:lvl>
   </w:abstractNum>
-  <w:abstractNum w:abstractNumId="3" w15:restartNumberingAfterBreak="0">
+  <w:abstractNum w:abstractNumId="4" w15:restartNumberingAfterBreak="0">
     <w:nsid w:val="24F47044"/>
     <w:multiLevelType w:val="hybridMultilevel"/>
     <w:tmpl w:val="948C4F1C"/>
@@ -6012,7 +6681,7 @@
       </w:rPr>
     </w:lvl>
   </w:abstractNum>
-  <w:abstractNum w:abstractNumId="4" w15:restartNumberingAfterBreak="0">
+  <w:abstractNum w:abstractNumId="5" w15:restartNumberingAfterBreak="0">
     <w:nsid w:val="307375E9"/>
     <w:multiLevelType w:val="hybridMultilevel"/>
     <w:tmpl w:val="9D4CD206"/>
@@ -6125,7 +6794,7 @@
       </w:rPr>
     </w:lvl>
   </w:abstractNum>
-  <w:abstractNum w:abstractNumId="5" w15:restartNumberingAfterBreak="0">
+  <w:abstractNum w:abstractNumId="6" w15:restartNumberingAfterBreak="0">
     <w:nsid w:val="30B4244E"/>
     <w:multiLevelType w:val="multilevel"/>
     <w:tmpl w:val="602E41F4"/>
@@ -6246,7 +6915,120 @@
       </w:rPr>
     </w:lvl>
   </w:abstractNum>
-  <w:abstractNum w:abstractNumId="6" w15:restartNumberingAfterBreak="0">
+  <w:abstractNum w:abstractNumId="7" w15:restartNumberingAfterBreak="0">
+    <w:nsid w:val="3B696729"/>
+    <w:multiLevelType w:val="hybridMultilevel"/>
+    <w:tmpl w:val="AED22C56"/>
+    <w:lvl w:ilvl="0" w:tplc="04100001">
+      <w:start w:val="1"/>
+      <w:numFmt w:val="bullet"/>
+      <w:lvlText w:val=""/>
+      <w:lvlJc w:val="left"/>
+      <w:pPr>
+        <w:ind w:left="1296" w:hanging="360"/>
+      </w:pPr>
+      <w:rPr>
+        <w:rFonts w:ascii="Symbol" w:hAnsi="Symbol" w:hint="default"/>
+      </w:rPr>
+    </w:lvl>
+    <w:lvl w:ilvl="1" w:tplc="04100003" w:tentative="1">
+      <w:start w:val="1"/>
+      <w:numFmt w:val="bullet"/>
+      <w:lvlText w:val="o"/>
+      <w:lvlJc w:val="left"/>
+      <w:pPr>
+        <w:ind w:left="2016" w:hanging="360"/>
+      </w:pPr>
+      <w:rPr>
+        <w:rFonts w:ascii="Courier New" w:hAnsi="Courier New" w:cs="Courier New" w:hint="default"/>
+      </w:rPr>
+    </w:lvl>
+    <w:lvl w:ilvl="2" w:tplc="04100005" w:tentative="1">
+      <w:start w:val="1"/>
+      <w:numFmt w:val="bullet"/>
+      <w:lvlText w:val=""/>
+      <w:lvlJc w:val="left"/>
+      <w:pPr>
+        <w:ind w:left="2736" w:hanging="360"/>
+      </w:pPr>
+      <w:rPr>
+        <w:rFonts w:ascii="Wingdings" w:hAnsi="Wingdings" w:hint="default"/>
+      </w:rPr>
+    </w:lvl>
+    <w:lvl w:ilvl="3" w:tplc="04100001" w:tentative="1">
+      <w:start w:val="1"/>
+      <w:numFmt w:val="bullet"/>
+      <w:lvlText w:val=""/>
+      <w:lvlJc w:val="left"/>
+      <w:pPr>
+        <w:ind w:left="3456" w:hanging="360"/>
+      </w:pPr>
+      <w:rPr>
+        <w:rFonts w:ascii="Symbol" w:hAnsi="Symbol" w:hint="default"/>
+      </w:rPr>
+    </w:lvl>
+    <w:lvl w:ilvl="4" w:tplc="04100003" w:tentative="1">
+      <w:start w:val="1"/>
+      <w:numFmt w:val="bullet"/>
+      <w:lvlText w:val="o"/>
+      <w:lvlJc w:val="left"/>
+      <w:pPr>
+        <w:ind w:left="4176" w:hanging="360"/>
+      </w:pPr>
+      <w:rPr>
+        <w:rFonts w:ascii="Courier New" w:hAnsi="Courier New" w:cs="Courier New" w:hint="default"/>
+      </w:rPr>
+    </w:lvl>
+    <w:lvl w:ilvl="5" w:tplc="04100005" w:tentative="1">
+      <w:start w:val="1"/>
+      <w:numFmt w:val="bullet"/>
+      <w:lvlText w:val=""/>
+      <w:lvlJc w:val="left"/>
+      <w:pPr>
+        <w:ind w:left="4896" w:hanging="360"/>
+      </w:pPr>
+      <w:rPr>
+        <w:rFonts w:ascii="Wingdings" w:hAnsi="Wingdings" w:hint="default"/>
+      </w:rPr>
+    </w:lvl>
+    <w:lvl w:ilvl="6" w:tplc="04100001" w:tentative="1">
+      <w:start w:val="1"/>
+      <w:numFmt w:val="bullet"/>
+      <w:lvlText w:val=""/>
+      <w:lvlJc w:val="left"/>
+      <w:pPr>
+        <w:ind w:left="5616" w:hanging="360"/>
+      </w:pPr>
+      <w:rPr>
+        <w:rFonts w:ascii="Symbol" w:hAnsi="Symbol" w:hint="default"/>
+      </w:rPr>
+    </w:lvl>
+    <w:lvl w:ilvl="7" w:tplc="04100003" w:tentative="1">
+      <w:start w:val="1"/>
+      <w:numFmt w:val="bullet"/>
+      <w:lvlText w:val="o"/>
+      <w:lvlJc w:val="left"/>
+      <w:pPr>
+        <w:ind w:left="6336" w:hanging="360"/>
+      </w:pPr>
+      <w:rPr>
+        <w:rFonts w:ascii="Courier New" w:hAnsi="Courier New" w:cs="Courier New" w:hint="default"/>
+      </w:rPr>
+    </w:lvl>
+    <w:lvl w:ilvl="8" w:tplc="04100005" w:tentative="1">
+      <w:start w:val="1"/>
+      <w:numFmt w:val="bullet"/>
+      <w:lvlText w:val=""/>
+      <w:lvlJc w:val="left"/>
+      <w:pPr>
+        <w:ind w:left="7056" w:hanging="360"/>
+      </w:pPr>
+      <w:rPr>
+        <w:rFonts w:ascii="Wingdings" w:hAnsi="Wingdings" w:hint="default"/>
+      </w:rPr>
+    </w:lvl>
+  </w:abstractNum>
+  <w:abstractNum w:abstractNumId="8" w15:restartNumberingAfterBreak="0">
     <w:nsid w:val="3FF2764C"/>
     <w:multiLevelType w:val="hybridMultilevel"/>
     <w:tmpl w:val="248C51BA"/>
@@ -6359,7 +7141,7 @@
       </w:rPr>
     </w:lvl>
   </w:abstractNum>
-  <w:abstractNum w:abstractNumId="7" w15:restartNumberingAfterBreak="0">
+  <w:abstractNum w:abstractNumId="9" w15:restartNumberingAfterBreak="0">
     <w:nsid w:val="50260B8B"/>
     <w:multiLevelType w:val="hybridMultilevel"/>
     <w:tmpl w:val="228EE7CA"/>
@@ -6448,7 +7230,7 @@
       </w:pPr>
     </w:lvl>
   </w:abstractNum>
-  <w:abstractNum w:abstractNumId="8" w15:restartNumberingAfterBreak="0">
+  <w:abstractNum w:abstractNumId="10" w15:restartNumberingAfterBreak="0">
     <w:nsid w:val="575657DC"/>
     <w:multiLevelType w:val="hybridMultilevel"/>
     <w:tmpl w:val="CC740402"/>
@@ -6561,7 +7343,7 @@
       </w:rPr>
     </w:lvl>
   </w:abstractNum>
-  <w:abstractNum w:abstractNumId="9" w15:restartNumberingAfterBreak="0">
+  <w:abstractNum w:abstractNumId="11" w15:restartNumberingAfterBreak="0">
     <w:nsid w:val="5BA1700E"/>
     <w:multiLevelType w:val="hybridMultilevel"/>
     <w:tmpl w:val="1BD05AB8"/>
@@ -6647,7 +7429,233 @@
       </w:pPr>
     </w:lvl>
   </w:abstractNum>
-  <w:abstractNum w:abstractNumId="10" w15:restartNumberingAfterBreak="0">
+  <w:abstractNum w:abstractNumId="12" w15:restartNumberingAfterBreak="0">
+    <w:nsid w:val="5F9D502B"/>
+    <w:multiLevelType w:val="hybridMultilevel"/>
+    <w:tmpl w:val="94ECC52E"/>
+    <w:lvl w:ilvl="0" w:tplc="04100001">
+      <w:start w:val="1"/>
+      <w:numFmt w:val="bullet"/>
+      <w:lvlText w:val=""/>
+      <w:lvlJc w:val="left"/>
+      <w:pPr>
+        <w:ind w:left="720" w:hanging="360"/>
+      </w:pPr>
+      <w:rPr>
+        <w:rFonts w:ascii="Symbol" w:hAnsi="Symbol" w:hint="default"/>
+      </w:rPr>
+    </w:lvl>
+    <w:lvl w:ilvl="1" w:tplc="04100003" w:tentative="1">
+      <w:start w:val="1"/>
+      <w:numFmt w:val="bullet"/>
+      <w:lvlText w:val="o"/>
+      <w:lvlJc w:val="left"/>
+      <w:pPr>
+        <w:ind w:left="1440" w:hanging="360"/>
+      </w:pPr>
+      <w:rPr>
+        <w:rFonts w:ascii="Courier New" w:hAnsi="Courier New" w:cs="Courier New" w:hint="default"/>
+      </w:rPr>
+    </w:lvl>
+    <w:lvl w:ilvl="2" w:tplc="04100005" w:tentative="1">
+      <w:start w:val="1"/>
+      <w:numFmt w:val="bullet"/>
+      <w:lvlText w:val=""/>
+      <w:lvlJc w:val="left"/>
+      <w:pPr>
+        <w:ind w:left="2160" w:hanging="360"/>
+      </w:pPr>
+      <w:rPr>
+        <w:rFonts w:ascii="Wingdings" w:hAnsi="Wingdings" w:hint="default"/>
+      </w:rPr>
+    </w:lvl>
+    <w:lvl w:ilvl="3" w:tplc="04100001" w:tentative="1">
+      <w:start w:val="1"/>
+      <w:numFmt w:val="bullet"/>
+      <w:lvlText w:val=""/>
+      <w:lvlJc w:val="left"/>
+      <w:pPr>
+        <w:ind w:left="2880" w:hanging="360"/>
+      </w:pPr>
+      <w:rPr>
+        <w:rFonts w:ascii="Symbol" w:hAnsi="Symbol" w:hint="default"/>
+      </w:rPr>
+    </w:lvl>
+    <w:lvl w:ilvl="4" w:tplc="04100003" w:tentative="1">
+      <w:start w:val="1"/>
+      <w:numFmt w:val="bullet"/>
+      <w:lvlText w:val="o"/>
+      <w:lvlJc w:val="left"/>
+      <w:pPr>
+        <w:ind w:left="3600" w:hanging="360"/>
+      </w:pPr>
+      <w:rPr>
+        <w:rFonts w:ascii="Courier New" w:hAnsi="Courier New" w:cs="Courier New" w:hint="default"/>
+      </w:rPr>
+    </w:lvl>
+    <w:lvl w:ilvl="5" w:tplc="04100005" w:tentative="1">
+      <w:start w:val="1"/>
+      <w:numFmt w:val="bullet"/>
+      <w:lvlText w:val=""/>
+      <w:lvlJc w:val="left"/>
+      <w:pPr>
+        <w:ind w:left="4320" w:hanging="360"/>
+      </w:pPr>
+      <w:rPr>
+        <w:rFonts w:ascii="Wingdings" w:hAnsi="Wingdings" w:hint="default"/>
+      </w:rPr>
+    </w:lvl>
+    <w:lvl w:ilvl="6" w:tplc="04100001" w:tentative="1">
+      <w:start w:val="1"/>
+      <w:numFmt w:val="bullet"/>
+      <w:lvlText w:val=""/>
+      <w:lvlJc w:val="left"/>
+      <w:pPr>
+        <w:ind w:left="5040" w:hanging="360"/>
+      </w:pPr>
+      <w:rPr>
+        <w:rFonts w:ascii="Symbol" w:hAnsi="Symbol" w:hint="default"/>
+      </w:rPr>
+    </w:lvl>
+    <w:lvl w:ilvl="7" w:tplc="04100003" w:tentative="1">
+      <w:start w:val="1"/>
+      <w:numFmt w:val="bullet"/>
+      <w:lvlText w:val="o"/>
+      <w:lvlJc w:val="left"/>
+      <w:pPr>
+        <w:ind w:left="5760" w:hanging="360"/>
+      </w:pPr>
+      <w:rPr>
+        <w:rFonts w:ascii="Courier New" w:hAnsi="Courier New" w:cs="Courier New" w:hint="default"/>
+      </w:rPr>
+    </w:lvl>
+    <w:lvl w:ilvl="8" w:tplc="04100005" w:tentative="1">
+      <w:start w:val="1"/>
+      <w:numFmt w:val="bullet"/>
+      <w:lvlText w:val=""/>
+      <w:lvlJc w:val="left"/>
+      <w:pPr>
+        <w:ind w:left="6480" w:hanging="360"/>
+      </w:pPr>
+      <w:rPr>
+        <w:rFonts w:ascii="Wingdings" w:hAnsi="Wingdings" w:hint="default"/>
+      </w:rPr>
+    </w:lvl>
+  </w:abstractNum>
+  <w:abstractNum w:abstractNumId="13" w15:restartNumberingAfterBreak="0">
+    <w:nsid w:val="5FCE1E04"/>
+    <w:multiLevelType w:val="hybridMultilevel"/>
+    <w:tmpl w:val="71A8D654"/>
+    <w:lvl w:ilvl="0" w:tplc="04100001">
+      <w:start w:val="1"/>
+      <w:numFmt w:val="bullet"/>
+      <w:lvlText w:val=""/>
+      <w:lvlJc w:val="left"/>
+      <w:pPr>
+        <w:ind w:left="1296" w:hanging="360"/>
+      </w:pPr>
+      <w:rPr>
+        <w:rFonts w:ascii="Symbol" w:hAnsi="Symbol" w:hint="default"/>
+      </w:rPr>
+    </w:lvl>
+    <w:lvl w:ilvl="1" w:tplc="04100003" w:tentative="1">
+      <w:start w:val="1"/>
+      <w:numFmt w:val="bullet"/>
+      <w:lvlText w:val="o"/>
+      <w:lvlJc w:val="left"/>
+      <w:pPr>
+        <w:ind w:left="2016" w:hanging="360"/>
+      </w:pPr>
+      <w:rPr>
+        <w:rFonts w:ascii="Courier New" w:hAnsi="Courier New" w:cs="Courier New" w:hint="default"/>
+      </w:rPr>
+    </w:lvl>
+    <w:lvl w:ilvl="2" w:tplc="04100005" w:tentative="1">
+      <w:start w:val="1"/>
+      <w:numFmt w:val="bullet"/>
+      <w:lvlText w:val=""/>
+      <w:lvlJc w:val="left"/>
+      <w:pPr>
+        <w:ind w:left="2736" w:hanging="360"/>
+      </w:pPr>
+      <w:rPr>
+        <w:rFonts w:ascii="Wingdings" w:hAnsi="Wingdings" w:hint="default"/>
+      </w:rPr>
+    </w:lvl>
+    <w:lvl w:ilvl="3" w:tplc="04100001" w:tentative="1">
+      <w:start w:val="1"/>
+      <w:numFmt w:val="bullet"/>
+      <w:lvlText w:val=""/>
+      <w:lvlJc w:val="left"/>
+      <w:pPr>
+        <w:ind w:left="3456" w:hanging="360"/>
+      </w:pPr>
+      <w:rPr>
+        <w:rFonts w:ascii="Symbol" w:hAnsi="Symbol" w:hint="default"/>
+      </w:rPr>
+    </w:lvl>
+    <w:lvl w:ilvl="4" w:tplc="04100003" w:tentative="1">
+      <w:start w:val="1"/>
+      <w:numFmt w:val="bullet"/>
+      <w:lvlText w:val="o"/>
+      <w:lvlJc w:val="left"/>
+      <w:pPr>
+        <w:ind w:left="4176" w:hanging="360"/>
+      </w:pPr>
+      <w:rPr>
+        <w:rFonts w:ascii="Courier New" w:hAnsi="Courier New" w:cs="Courier New" w:hint="default"/>
+      </w:rPr>
+    </w:lvl>
+    <w:lvl w:ilvl="5" w:tplc="04100005" w:tentative="1">
+      <w:start w:val="1"/>
+      <w:numFmt w:val="bullet"/>
+      <w:lvlText w:val=""/>
+      <w:lvlJc w:val="left"/>
+      <w:pPr>
+        <w:ind w:left="4896" w:hanging="360"/>
+      </w:pPr>
+      <w:rPr>
+        <w:rFonts w:ascii="Wingdings" w:hAnsi="Wingdings" w:hint="default"/>
+      </w:rPr>
+    </w:lvl>
+    <w:lvl w:ilvl="6" w:tplc="04100001" w:tentative="1">
+      <w:start w:val="1"/>
+      <w:numFmt w:val="bullet"/>
+      <w:lvlText w:val=""/>
+      <w:lvlJc w:val="left"/>
+      <w:pPr>
+        <w:ind w:left="5616" w:hanging="360"/>
+      </w:pPr>
+      <w:rPr>
+        <w:rFonts w:ascii="Symbol" w:hAnsi="Symbol" w:hint="default"/>
+      </w:rPr>
+    </w:lvl>
+    <w:lvl w:ilvl="7" w:tplc="04100003" w:tentative="1">
+      <w:start w:val="1"/>
+      <w:numFmt w:val="bullet"/>
+      <w:lvlText w:val="o"/>
+      <w:lvlJc w:val="left"/>
+      <w:pPr>
+        <w:ind w:left="6336" w:hanging="360"/>
+      </w:pPr>
+      <w:rPr>
+        <w:rFonts w:ascii="Courier New" w:hAnsi="Courier New" w:cs="Courier New" w:hint="default"/>
+      </w:rPr>
+    </w:lvl>
+    <w:lvl w:ilvl="8" w:tplc="04100005" w:tentative="1">
+      <w:start w:val="1"/>
+      <w:numFmt w:val="bullet"/>
+      <w:lvlText w:val=""/>
+      <w:lvlJc w:val="left"/>
+      <w:pPr>
+        <w:ind w:left="7056" w:hanging="360"/>
+      </w:pPr>
+      <w:rPr>
+        <w:rFonts w:ascii="Wingdings" w:hAnsi="Wingdings" w:hint="default"/>
+      </w:rPr>
+    </w:lvl>
+  </w:abstractNum>
+  <w:abstractNum w:abstractNumId="14" w15:restartNumberingAfterBreak="0">
     <w:nsid w:val="600900DB"/>
     <w:multiLevelType w:val="hybridMultilevel"/>
     <w:tmpl w:val="FC0ABEEC"/>
@@ -6733,7 +7741,120 @@
       </w:pPr>
     </w:lvl>
   </w:abstractNum>
-  <w:abstractNum w:abstractNumId="11" w15:restartNumberingAfterBreak="0">
+  <w:abstractNum w:abstractNumId="15" w15:restartNumberingAfterBreak="0">
+    <w:nsid w:val="66784BCD"/>
+    <w:multiLevelType w:val="hybridMultilevel"/>
+    <w:tmpl w:val="9B442EBC"/>
+    <w:lvl w:ilvl="0" w:tplc="04100001">
+      <w:start w:val="1"/>
+      <w:numFmt w:val="bullet"/>
+      <w:lvlText w:val=""/>
+      <w:lvlJc w:val="left"/>
+      <w:pPr>
+        <w:ind w:left="720" w:hanging="360"/>
+      </w:pPr>
+      <w:rPr>
+        <w:rFonts w:ascii="Symbol" w:hAnsi="Symbol" w:hint="default"/>
+      </w:rPr>
+    </w:lvl>
+    <w:lvl w:ilvl="1" w:tplc="04100003" w:tentative="1">
+      <w:start w:val="1"/>
+      <w:numFmt w:val="bullet"/>
+      <w:lvlText w:val="o"/>
+      <w:lvlJc w:val="left"/>
+      <w:pPr>
+        <w:ind w:left="1440" w:hanging="360"/>
+      </w:pPr>
+      <w:rPr>
+        <w:rFonts w:ascii="Courier New" w:hAnsi="Courier New" w:cs="Courier New" w:hint="default"/>
+      </w:rPr>
+    </w:lvl>
+    <w:lvl w:ilvl="2" w:tplc="04100005" w:tentative="1">
+      <w:start w:val="1"/>
+      <w:numFmt w:val="bullet"/>
+      <w:lvlText w:val=""/>
+      <w:lvlJc w:val="left"/>
+      <w:pPr>
+        <w:ind w:left="2160" w:hanging="360"/>
+      </w:pPr>
+      <w:rPr>
+        <w:rFonts w:ascii="Wingdings" w:hAnsi="Wingdings" w:hint="default"/>
+      </w:rPr>
+    </w:lvl>
+    <w:lvl w:ilvl="3" w:tplc="04100001" w:tentative="1">
+      <w:start w:val="1"/>
+      <w:numFmt w:val="bullet"/>
+      <w:lvlText w:val=""/>
+      <w:lvlJc w:val="left"/>
+      <w:pPr>
+        <w:ind w:left="2880" w:hanging="360"/>
+      </w:pPr>
+      <w:rPr>
+        <w:rFonts w:ascii="Symbol" w:hAnsi="Symbol" w:hint="default"/>
+      </w:rPr>
+    </w:lvl>
+    <w:lvl w:ilvl="4" w:tplc="04100003" w:tentative="1">
+      <w:start w:val="1"/>
+      <w:numFmt w:val="bullet"/>
+      <w:lvlText w:val="o"/>
+      <w:lvlJc w:val="left"/>
+      <w:pPr>
+        <w:ind w:left="3600" w:hanging="360"/>
+      </w:pPr>
+      <w:rPr>
+        <w:rFonts w:ascii="Courier New" w:hAnsi="Courier New" w:cs="Courier New" w:hint="default"/>
+      </w:rPr>
+    </w:lvl>
+    <w:lvl w:ilvl="5" w:tplc="04100005" w:tentative="1">
+      <w:start w:val="1"/>
+      <w:numFmt w:val="bullet"/>
+      <w:lvlText w:val=""/>
+      <w:lvlJc w:val="left"/>
+      <w:pPr>
+        <w:ind w:left="4320" w:hanging="360"/>
+      </w:pPr>
+      <w:rPr>
+        <w:rFonts w:ascii="Wingdings" w:hAnsi="Wingdings" w:hint="default"/>
+      </w:rPr>
+    </w:lvl>
+    <w:lvl w:ilvl="6" w:tplc="04100001" w:tentative="1">
+      <w:start w:val="1"/>
+      <w:numFmt w:val="bullet"/>
+      <w:lvlText w:val=""/>
+      <w:lvlJc w:val="left"/>
+      <w:pPr>
+        <w:ind w:left="5040" w:hanging="360"/>
+      </w:pPr>
+      <w:rPr>
+        <w:rFonts w:ascii="Symbol" w:hAnsi="Symbol" w:hint="default"/>
+      </w:rPr>
+    </w:lvl>
+    <w:lvl w:ilvl="7" w:tplc="04100003" w:tentative="1">
+      <w:start w:val="1"/>
+      <w:numFmt w:val="bullet"/>
+      <w:lvlText w:val="o"/>
+      <w:lvlJc w:val="left"/>
+      <w:pPr>
+        <w:ind w:left="5760" w:hanging="360"/>
+      </w:pPr>
+      <w:rPr>
+        <w:rFonts w:ascii="Courier New" w:hAnsi="Courier New" w:cs="Courier New" w:hint="default"/>
+      </w:rPr>
+    </w:lvl>
+    <w:lvl w:ilvl="8" w:tplc="04100005" w:tentative="1">
+      <w:start w:val="1"/>
+      <w:numFmt w:val="bullet"/>
+      <w:lvlText w:val=""/>
+      <w:lvlJc w:val="left"/>
+      <w:pPr>
+        <w:ind w:left="6480" w:hanging="360"/>
+      </w:pPr>
+      <w:rPr>
+        <w:rFonts w:ascii="Wingdings" w:hAnsi="Wingdings" w:hint="default"/>
+      </w:rPr>
+    </w:lvl>
+  </w:abstractNum>
+  <w:abstractNum w:abstractNumId="16" w15:restartNumberingAfterBreak="0">
     <w:nsid w:val="6CD15E41"/>
     <w:multiLevelType w:val="hybridMultilevel"/>
     <w:tmpl w:val="488A34E4"/>
@@ -6846,7 +7967,7 @@
       </w:rPr>
     </w:lvl>
   </w:abstractNum>
-  <w:abstractNum w:abstractNumId="12" w15:restartNumberingAfterBreak="0">
+  <w:abstractNum w:abstractNumId="17" w15:restartNumberingAfterBreak="0">
     <w:nsid w:val="75D24C0F"/>
     <w:multiLevelType w:val="hybridMultilevel"/>
     <w:tmpl w:val="1BD05AB8"/>
@@ -6932,7 +8053,7 @@
       </w:pPr>
     </w:lvl>
   </w:abstractNum>
-  <w:abstractNum w:abstractNumId="13" w15:restartNumberingAfterBreak="0">
+  <w:abstractNum w:abstractNumId="18" w15:restartNumberingAfterBreak="0">
     <w:nsid w:val="7843709B"/>
     <w:multiLevelType w:val="hybridMultilevel"/>
     <w:tmpl w:val="228EE7CA"/>
@@ -7022,46 +8143,61 @@
     </w:lvl>
   </w:abstractNum>
   <w:num w:numId="1">
+    <w:abstractNumId w:val="3"/>
+  </w:num>
+  <w:num w:numId="2">
+    <w:abstractNumId w:val="18"/>
+  </w:num>
+  <w:num w:numId="3">
+    <w:abstractNumId w:val="9"/>
+  </w:num>
+  <w:num w:numId="4">
+    <w:abstractNumId w:val="14"/>
+  </w:num>
+  <w:num w:numId="5">
+    <w:abstractNumId w:val="6"/>
+  </w:num>
+  <w:num w:numId="6">
     <w:abstractNumId w:val="2"/>
   </w:num>
-  <w:num w:numId="2">
+  <w:num w:numId="7">
+    <w:abstractNumId w:val="5"/>
+  </w:num>
+  <w:num w:numId="8">
+    <w:abstractNumId w:val="4"/>
+  </w:num>
+  <w:num w:numId="9">
+    <w:abstractNumId w:val="10"/>
+  </w:num>
+  <w:num w:numId="10">
+    <w:abstractNumId w:val="8"/>
+  </w:num>
+  <w:num w:numId="11">
+    <w:abstractNumId w:val="1"/>
+  </w:num>
+  <w:num w:numId="12">
+    <w:abstractNumId w:val="16"/>
+  </w:num>
+  <w:num w:numId="13">
+    <w:abstractNumId w:val="17"/>
+  </w:num>
+  <w:num w:numId="14">
+    <w:abstractNumId w:val="11"/>
+  </w:num>
+  <w:num w:numId="15">
+    <w:abstractNumId w:val="0"/>
+  </w:num>
+  <w:num w:numId="16">
+    <w:abstractNumId w:val="12"/>
+  </w:num>
+  <w:num w:numId="17">
     <w:abstractNumId w:val="13"/>
   </w:num>
-  <w:num w:numId="3">
+  <w:num w:numId="18">
     <w:abstractNumId w:val="7"/>
   </w:num>
-  <w:num w:numId="4">
-    <w:abstractNumId w:val="10"/>
-  </w:num>
-  <w:num w:numId="5">
-    <w:abstractNumId w:val="5"/>
-  </w:num>
-  <w:num w:numId="6">
-    <w:abstractNumId w:val="1"/>
-  </w:num>
-  <w:num w:numId="7">
-    <w:abstractNumId w:val="4"/>
-  </w:num>
-  <w:num w:numId="8">
-    <w:abstractNumId w:val="3"/>
-  </w:num>
-  <w:num w:numId="9">
-    <w:abstractNumId w:val="8"/>
-  </w:num>
-  <w:num w:numId="10">
-    <w:abstractNumId w:val="6"/>
-  </w:num>
-  <w:num w:numId="11">
-    <w:abstractNumId w:val="0"/>
-  </w:num>
-  <w:num w:numId="12">
-    <w:abstractNumId w:val="11"/>
-  </w:num>
-  <w:num w:numId="13">
-    <w:abstractNumId w:val="12"/>
-  </w:num>
-  <w:num w:numId="14">
-    <w:abstractNumId w:val="9"/>
+  <w:num w:numId="19">
+    <w:abstractNumId w:val="15"/>
   </w:num>
 </w:numbering>
 </file>
@@ -8506,7 +9642,7 @@
 </file>
 
 <file path=customXml/itemProps1.xml><?xml version="1.0" encoding="utf-8"?>
-<ds:datastoreItem xmlns:ds="http://schemas.openxmlformats.org/officeDocument/2006/customXml" ds:itemID="{B65CB09D-3E69-48B0-95FA-F5946A5F5B4C}">
+<ds:datastoreItem xmlns:ds="http://schemas.openxmlformats.org/officeDocument/2006/customXml" ds:itemID="{E311FA5B-DD19-4CFF-8F09-909590F76AB0}">
   <ds:schemaRefs>
     <ds:schemaRef ds:uri="http://schemas.openxmlformats.org/officeDocument/2006/bibliography"/>
   </ds:schemaRefs>

</xml_diff>

<commit_message>
Revisione test case e test plan
</commit_message>
<xml_diff>
--- a/Test_PlanV0.1_MusciParadise.com.docx
+++ b/Test_PlanV0.1_MusciParadise.com.docx
@@ -5454,8 +5454,6 @@
             <w:r>
               <w:t>Corrisponde alla password corretta.</w:t>
             </w:r>
-            <w:bookmarkStart w:id="17" w:name="_GoBack"/>
-            <w:bookmarkEnd w:id="17"/>
           </w:p>
         </w:tc>
       </w:tr>
@@ -5642,6 +5640,90 @@
             <w:r>
               <w:t>FNIC2, FP2</w:t>
             </w:r>
+            <w:r>
+              <w:t>, PU1</w:t>
+            </w:r>
+          </w:p>
+        </w:tc>
+        <w:tc>
+          <w:tcPr>
+            <w:tcW w:w="3434" w:type="dxa"/>
+          </w:tcPr>
+          <w:p>
+            <w:pPr>
+              <w:cnfStyle w:val="000000100000" w:firstRow="0" w:lastRow="0" w:firstColumn="0" w:lastColumn="0" w:oddVBand="0" w:evenVBand="0" w:oddHBand="1" w:evenHBand="0" w:firstRowFirstColumn="0" w:firstRowLastColumn="0" w:lastRowFirstColumn="0" w:lastRowLastColumn="0"/>
+            </w:pPr>
+            <w:r>
+              <w:t>errore</w:t>
+            </w:r>
+          </w:p>
+        </w:tc>
+      </w:tr>
+      <w:tr>
+        <w:tc>
+          <w:tcPr>
+            <w:cnfStyle w:val="001000000000" w:firstRow="0" w:lastRow="0" w:firstColumn="1" w:lastColumn="0" w:oddVBand="0" w:evenVBand="0" w:oddHBand="0" w:evenHBand="0" w:firstRowFirstColumn="0" w:firstRowLastColumn="0" w:lastRowFirstColumn="0" w:lastRowLastColumn="0"/>
+            <w:tcW w:w="3229" w:type="dxa"/>
+          </w:tcPr>
+          <w:p>
+            <w:r>
+              <w:t>TC_1.1.4</w:t>
+            </w:r>
+          </w:p>
+        </w:tc>
+        <w:tc>
+          <w:tcPr>
+            <w:tcW w:w="2965" w:type="dxa"/>
+          </w:tcPr>
+          <w:p>
+            <w:pPr>
+              <w:cnfStyle w:val="000000000000" w:firstRow="0" w:lastRow="0" w:firstColumn="0" w:lastColumn="0" w:oddVBand="0" w:evenVBand="0" w:oddHBand="0" w:evenHBand="0" w:firstRowFirstColumn="0" w:firstRowLastColumn="0" w:lastRowFirstColumn="0" w:lastRowLastColumn="0"/>
+            </w:pPr>
+            <w:r>
+              <w:t>FNIC2, FP2, PU2, CP1</w:t>
+            </w:r>
+          </w:p>
+        </w:tc>
+        <w:tc>
+          <w:tcPr>
+            <w:tcW w:w="3434" w:type="dxa"/>
+          </w:tcPr>
+          <w:p>
+            <w:pPr>
+              <w:cnfStyle w:val="000000000000" w:firstRow="0" w:lastRow="0" w:firstColumn="0" w:lastColumn="0" w:oddVBand="0" w:evenVBand="0" w:oddHBand="0" w:evenHBand="0" w:firstRowFirstColumn="0" w:firstRowLastColumn="0" w:lastRowFirstColumn="0" w:lastRowLastColumn="0"/>
+            </w:pPr>
+            <w:r>
+              <w:t>errore</w:t>
+            </w:r>
+          </w:p>
+        </w:tc>
+      </w:tr>
+      <w:tr>
+        <w:trPr>
+          <w:cnfStyle w:val="000000100000" w:firstRow="0" w:lastRow="0" w:firstColumn="0" w:lastColumn="0" w:oddVBand="0" w:evenVBand="0" w:oddHBand="1" w:evenHBand="0" w:firstRowFirstColumn="0" w:firstRowLastColumn="0" w:lastRowFirstColumn="0" w:lastRowLastColumn="0"/>
+        </w:trPr>
+        <w:tc>
+          <w:tcPr>
+            <w:cnfStyle w:val="001000000000" w:firstRow="0" w:lastRow="0" w:firstColumn="1" w:lastColumn="0" w:oddVBand="0" w:evenVBand="0" w:oddHBand="0" w:evenHBand="0" w:firstRowFirstColumn="0" w:firstRowLastColumn="0" w:lastRowFirstColumn="0" w:lastRowLastColumn="0"/>
+            <w:tcW w:w="3229" w:type="dxa"/>
+          </w:tcPr>
+          <w:p>
+            <w:r>
+              <w:t>TC_1.1.5</w:t>
+            </w:r>
+          </w:p>
+        </w:tc>
+        <w:tc>
+          <w:tcPr>
+            <w:tcW w:w="2965" w:type="dxa"/>
+          </w:tcPr>
+          <w:p>
+            <w:pPr>
+              <w:cnfStyle w:val="000000100000" w:firstRow="0" w:lastRow="0" w:firstColumn="0" w:lastColumn="0" w:oddVBand="0" w:evenVBand="0" w:oddHBand="1" w:evenHBand="0" w:firstRowFirstColumn="0" w:firstRowLastColumn="0" w:lastRowFirstColumn="0" w:lastRowLastColumn="0"/>
+            </w:pPr>
+            <w:r>
+              <w:t>FNIC2, FP2, PU2, CP2</w:t>
+            </w:r>
           </w:p>
         </w:tc>
         <w:tc>
@@ -5733,52 +5815,14 @@
     </w:p>
     <w:p>
       <w:pPr>
-        <w:ind w:firstLine="576"/>
-        <w:rPr>
-          <w:b/>
-        </w:rPr>
-      </w:pPr>
-    </w:p>
-    <w:p>
-      <w:pPr>
-        <w:ind w:firstLine="576"/>
-        <w:rPr>
-          <w:b/>
-        </w:rPr>
-      </w:pPr>
-    </w:p>
-    <w:p>
-      <w:pPr>
-        <w:ind w:firstLine="576"/>
-        <w:rPr>
-          <w:b/>
-        </w:rPr>
-      </w:pPr>
-    </w:p>
-    <w:p>
-      <w:pPr>
-        <w:rPr>
-          <w:b/>
-        </w:rPr>
-      </w:pPr>
-    </w:p>
-    <w:p>
-      <w:pPr>
-        <w:ind w:firstLine="576"/>
-        <w:rPr>
-          <w:b/>
-        </w:rPr>
-      </w:pPr>
-    </w:p>
-    <w:p>
-      <w:pPr>
         <w:pStyle w:val="Titolo2"/>
       </w:pPr>
-      <w:bookmarkStart w:id="18" w:name="_Toc502400321"/>
-      <w:r>
+      <w:bookmarkStart w:id="17" w:name="_Toc502400321"/>
+      <w:r>
+        <w:lastRenderedPageBreak/>
         <w:t>acquisto</w:t>
       </w:r>
-      <w:bookmarkEnd w:id="18"/>
+      <w:bookmarkEnd w:id="17"/>
     </w:p>
     <w:p>
       <w:pPr>
@@ -5808,11 +5852,11 @@
           <w:b w:val="0"/>
         </w:rPr>
       </w:pPr>
-      <w:bookmarkStart w:id="19" w:name="_Toc502400322"/>
+      <w:bookmarkStart w:id="18" w:name="_Toc502400322"/>
       <w:r>
         <w:t>INSERISCI CARTA DI CREDITO</w:t>
       </w:r>
-      <w:bookmarkEnd w:id="19"/>
+      <w:bookmarkEnd w:id="18"/>
     </w:p>
     <w:p>
       <w:pPr>
@@ -6479,11 +6523,12 @@
         <w:pStyle w:val="Titolo3"/>
         <w:ind w:hanging="11"/>
       </w:pPr>
-      <w:bookmarkStart w:id="20" w:name="_Toc502400323"/>
-      <w:r>
+      <w:bookmarkStart w:id="19" w:name="_Toc502400323"/>
+      <w:r>
+        <w:lastRenderedPageBreak/>
         <w:t>INSERISCI INDIRIZZO DI SPEDIZIONE</w:t>
       </w:r>
-      <w:bookmarkEnd w:id="20"/>
+      <w:bookmarkEnd w:id="19"/>
     </w:p>
     <w:p>
       <w:pPr>
@@ -7630,7 +7675,10 @@
               <w:t>3</w:t>
             </w:r>
             <w:r>
-              <w:t>.1.4</w:t>
+              <w:t>.1.</w:t>
+            </w:r>
+            <w:r>
+              <w:t>4</w:t>
             </w:r>
           </w:p>
         </w:tc>
@@ -7643,7 +7691,7 @@
               <w:cnfStyle w:val="000000000000" w:firstRow="0" w:lastRow="0" w:firstColumn="0" w:lastColumn="0" w:oddVBand="0" w:evenVBand="0" w:oddHBand="0" w:evenHBand="0" w:firstRowFirstColumn="0" w:firstRowLastColumn="0" w:lastRowFirstColumn="0" w:lastRowLastColumn="0"/>
             </w:pPr>
             <w:r>
-              <w:t>FN2, FC2, FI2</w:t>
+              <w:t>FN2, FC2, FI2, FCI1</w:t>
             </w:r>
           </w:p>
         </w:tc>
@@ -7678,7 +7726,10 @@
               <w:t>3</w:t>
             </w:r>
             <w:r>
-              <w:t>.1.5</w:t>
+              <w:t>.1.</w:t>
+            </w:r>
+            <w:r>
+              <w:t>5</w:t>
             </w:r>
           </w:p>
         </w:tc>
@@ -7691,7 +7742,7 @@
               <w:cnfStyle w:val="000000100000" w:firstRow="0" w:lastRow="0" w:firstColumn="0" w:lastColumn="0" w:oddVBand="0" w:evenVBand="0" w:oddHBand="1" w:evenHBand="0" w:firstRowFirstColumn="0" w:firstRowLastColumn="0" w:lastRowFirstColumn="0" w:lastRowLastColumn="0"/>
             </w:pPr>
             <w:r>
-              <w:t>FN2, FC2, FI2, FCI1</w:t>
+              <w:t>FN2, FC2, FI2, FCI2, FCAP1</w:t>
             </w:r>
           </w:p>
         </w:tc>
@@ -7723,7 +7774,10 @@
               <w:t>3</w:t>
             </w:r>
             <w:r>
-              <w:t>.1.6</w:t>
+              <w:t>.1.</w:t>
+            </w:r>
+            <w:r>
+              <w:t>6</w:t>
             </w:r>
           </w:p>
         </w:tc>
@@ -7736,7 +7790,7 @@
               <w:cnfStyle w:val="000000000000" w:firstRow="0" w:lastRow="0" w:firstColumn="0" w:lastColumn="0" w:oddVBand="0" w:evenVBand="0" w:oddHBand="0" w:evenHBand="0" w:firstRowFirstColumn="0" w:firstRowLastColumn="0" w:lastRowFirstColumn="0" w:lastRowLastColumn="0"/>
             </w:pPr>
             <w:r>
-              <w:t>FN2, FC2, FI2, FCI2, FCAP1</w:t>
+              <w:t>FN2, FC2, FI2, FCI2, FCAP2, FT1</w:t>
             </w:r>
           </w:p>
         </w:tc>
@@ -7764,6 +7818,12 @@
             <w:tcW w:w="3229" w:type="dxa"/>
           </w:tcPr>
           <w:p>
+            <w:pPr>
+              <w:rPr>
+                <w:b w:val="0"/>
+                <w:bCs w:val="0"/>
+              </w:rPr>
+            </w:pPr>
             <w:r>
               <w:t>TC_</w:t>
             </w:r>
@@ -7771,9 +7831,22 @@
               <w:t>3</w:t>
             </w:r>
             <w:r>
-              <w:t>.1.7</w:t>
-            </w:r>
-          </w:p>
+              <w:t>.1.</w:t>
+            </w:r>
+            <w:r>
+              <w:t>6</w:t>
+            </w:r>
+          </w:p>
+          <w:p/>
+          <w:p>
+            <w:pPr>
+              <w:rPr>
+                <w:b w:val="0"/>
+                <w:bCs w:val="0"/>
+              </w:rPr>
+            </w:pPr>
+          </w:p>
+          <w:p/>
         </w:tc>
         <w:tc>
           <w:tcPr>
@@ -7784,7 +7857,10 @@
               <w:cnfStyle w:val="000000100000" w:firstRow="0" w:lastRow="0" w:firstColumn="0" w:lastColumn="0" w:oddVBand="0" w:evenVBand="0" w:oddHBand="1" w:evenHBand="0" w:firstRowFirstColumn="0" w:firstRowLastColumn="0" w:lastRowFirstColumn="0" w:lastRowLastColumn="0"/>
             </w:pPr>
             <w:r>
-              <w:t>FN2, FC2, FI2, FCI2, FCAP2</w:t>
+              <w:t>FN2, FC2, FI2, FCI2, FCAP2, FT</w:t>
+            </w:r>
+            <w:r>
+              <w:t>2</w:t>
             </w:r>
           </w:p>
         </w:tc>
@@ -7797,104 +7873,10 @@
               <w:cnfStyle w:val="000000100000" w:firstRow="0" w:lastRow="0" w:firstColumn="0" w:lastColumn="0" w:oddVBand="0" w:evenVBand="0" w:oddHBand="1" w:evenHBand="0" w:firstRowFirstColumn="0" w:firstRowLastColumn="0" w:lastRowFirstColumn="0" w:lastRowLastColumn="0"/>
             </w:pPr>
             <w:r>
-              <w:t>errato</w:t>
-            </w:r>
-          </w:p>
-        </w:tc>
-      </w:tr>
-      <w:tr>
-        <w:tc>
-          <w:tcPr>
-            <w:cnfStyle w:val="001000000000" w:firstRow="0" w:lastRow="0" w:firstColumn="1" w:lastColumn="0" w:oddVBand="0" w:evenVBand="0" w:oddHBand="0" w:evenHBand="0" w:firstRowFirstColumn="0" w:firstRowLastColumn="0" w:lastRowFirstColumn="0" w:lastRowLastColumn="0"/>
-            <w:tcW w:w="3229" w:type="dxa"/>
-          </w:tcPr>
-          <w:p>
-            <w:r>
-              <w:lastRenderedPageBreak/>
-              <w:t>TC_</w:t>
-            </w:r>
-            <w:r>
-              <w:t>3</w:t>
-            </w:r>
-            <w:r>
-              <w:t>.1.8</w:t>
-            </w:r>
-          </w:p>
-        </w:tc>
-        <w:tc>
-          <w:tcPr>
-            <w:tcW w:w="2965" w:type="dxa"/>
-          </w:tcPr>
-          <w:p>
-            <w:pPr>
-              <w:cnfStyle w:val="000000000000" w:firstRow="0" w:lastRow="0" w:firstColumn="0" w:lastColumn="0" w:oddVBand="0" w:evenVBand="0" w:oddHBand="0" w:evenHBand="0" w:firstRowFirstColumn="0" w:firstRowLastColumn="0" w:lastRowFirstColumn="0" w:lastRowLastColumn="0"/>
-            </w:pPr>
-            <w:r>
-              <w:t>FN2, FC2, FI2, FCI2, FCAP2, FT1</w:t>
-            </w:r>
-          </w:p>
-        </w:tc>
-        <w:tc>
-          <w:tcPr>
-            <w:tcW w:w="3434" w:type="dxa"/>
-          </w:tcPr>
-          <w:p>
-            <w:pPr>
-              <w:cnfStyle w:val="000000000000" w:firstRow="0" w:lastRow="0" w:firstColumn="0" w:lastColumn="0" w:oddVBand="0" w:evenVBand="0" w:oddHBand="0" w:evenHBand="0" w:firstRowFirstColumn="0" w:firstRowLastColumn="0" w:lastRowFirstColumn="0" w:lastRowLastColumn="0"/>
-            </w:pPr>
-            <w:r>
-              <w:t>errato</w:t>
-            </w:r>
-          </w:p>
-        </w:tc>
-      </w:tr>
-      <w:tr>
-        <w:trPr>
-          <w:cnfStyle w:val="000000100000" w:firstRow="0" w:lastRow="0" w:firstColumn="0" w:lastColumn="0" w:oddVBand="0" w:evenVBand="0" w:oddHBand="1" w:evenHBand="0" w:firstRowFirstColumn="0" w:firstRowLastColumn="0" w:lastRowFirstColumn="0" w:lastRowLastColumn="0"/>
-        </w:trPr>
-        <w:tc>
-          <w:tcPr>
-            <w:cnfStyle w:val="001000000000" w:firstRow="0" w:lastRow="0" w:firstColumn="1" w:lastColumn="0" w:oddVBand="0" w:evenVBand="0" w:oddHBand="0" w:evenHBand="0" w:firstRowFirstColumn="0" w:firstRowLastColumn="0" w:lastRowFirstColumn="0" w:lastRowLastColumn="0"/>
-            <w:tcW w:w="3229" w:type="dxa"/>
-          </w:tcPr>
-          <w:p>
-            <w:r>
-              <w:t>TC_</w:t>
-            </w:r>
-            <w:r>
-              <w:t>3</w:t>
-            </w:r>
-            <w:r>
-              <w:t>.1.9</w:t>
-            </w:r>
-          </w:p>
-        </w:tc>
-        <w:tc>
-          <w:tcPr>
-            <w:tcW w:w="2965" w:type="dxa"/>
-          </w:tcPr>
-          <w:p>
-            <w:pPr>
-              <w:cnfStyle w:val="000000100000" w:firstRow="0" w:lastRow="0" w:firstColumn="0" w:lastColumn="0" w:oddVBand="0" w:evenVBand="0" w:oddHBand="1" w:evenHBand="0" w:firstRowFirstColumn="0" w:firstRowLastColumn="0" w:lastRowFirstColumn="0" w:lastRowLastColumn="0"/>
-            </w:pPr>
-            <w:r>
-              <w:t>FN2, FC2, FI2, FCI2, FCAP2, FT</w:t>
-            </w:r>
-            <w:r>
-              <w:t>2</w:t>
-            </w:r>
-          </w:p>
-        </w:tc>
-        <w:tc>
-          <w:tcPr>
-            <w:tcW w:w="3434" w:type="dxa"/>
-          </w:tcPr>
-          <w:p>
-            <w:pPr>
-              <w:cnfStyle w:val="000000100000" w:firstRow="0" w:lastRow="0" w:firstColumn="0" w:lastColumn="0" w:oddVBand="0" w:evenVBand="0" w:oddHBand="1" w:evenHBand="0" w:firstRowFirstColumn="0" w:firstRowLastColumn="0" w:lastRowFirstColumn="0" w:lastRowLastColumn="0"/>
-            </w:pPr>
-            <w:r>
-              <w:t>corretto</w:t>
+              <w:t>C</w:t>
+            </w:r>
+            <w:r>
+              <w:t>orretto</w:t>
             </w:r>
           </w:p>
         </w:tc>
@@ -7902,17 +7884,18 @@
     </w:tbl>
     <w:p>
       <w:pPr>
-        <w:pStyle w:val="Titolo2"/>
-      </w:pPr>
-      <w:bookmarkStart w:id="21" w:name="_Toc502400324"/>
-      <w:r>
-        <w:t>modifica stato ordine</w:t>
-      </w:r>
-      <w:bookmarkEnd w:id="21"/>
-    </w:p>
-    <w:p>
-      <w:pPr>
-        <w:ind w:left="576"/>
+        <w:pStyle w:val="Titolo3"/>
+        <w:ind w:hanging="11"/>
+      </w:pPr>
+      <w:bookmarkStart w:id="20" w:name="_Toc502400324"/>
+      <w:r>
+        <w:lastRenderedPageBreak/>
+        <w:t>Ricerca prodotto</w:t>
+      </w:r>
+    </w:p>
+    <w:p>
+      <w:pPr>
+        <w:ind w:left="1416"/>
         <w:rPr>
           <w:b/>
         </w:rPr>
@@ -7953,10 +7936,7 @@
               </w:rPr>
             </w:pPr>
             <w:r>
-              <w:t xml:space="preserve">Parametro: </w:t>
-            </w:r>
-            <w:r>
-              <w:t>Numero tracking</w:t>
+              <w:t>Parametro: Nome</w:t>
             </w:r>
           </w:p>
           <w:p>
@@ -7966,36 +7946,22 @@
             <w:r>
               <w:rPr>
                 <w:rFonts w:ascii="Consolas" w:eastAsiaTheme="minorHAnsi" w:hAnsi="Consolas" w:cs="Consolas"/>
-                <w:sz w:val="20"/>
-                <w:szCs w:val="20"/>
-              </w:rPr>
-              <w:t>/^\</w:t>
+              </w:rPr>
+              <w:t>[A-Za-z0-</w:t>
             </w:r>
             <w:proofErr w:type="gramStart"/>
             <w:r>
               <w:rPr>
                 <w:rFonts w:ascii="Consolas" w:eastAsiaTheme="minorHAnsi" w:hAnsi="Consolas" w:cs="Consolas"/>
-                <w:sz w:val="20"/>
-                <w:szCs w:val="20"/>
-              </w:rPr>
-              <w:t>d{</w:t>
+              </w:rPr>
+              <w:t>9]{</w:t>
             </w:r>
             <w:proofErr w:type="gramEnd"/>
             <w:r>
               <w:rPr>
                 <w:rFonts w:ascii="Consolas" w:eastAsiaTheme="minorHAnsi" w:hAnsi="Consolas" w:cs="Consolas"/>
-                <w:sz w:val="20"/>
-                <w:szCs w:val="20"/>
-              </w:rPr>
-              <w:t>10</w:t>
-            </w:r>
-            <w:r>
-              <w:rPr>
-                <w:rFonts w:ascii="Consolas" w:eastAsiaTheme="minorHAnsi" w:hAnsi="Consolas" w:cs="Consolas"/>
-                <w:sz w:val="20"/>
-                <w:szCs w:val="20"/>
-              </w:rPr>
-              <w:t>}$/</w:t>
+              </w:rPr>
+              <w:t>1,20}</w:t>
             </w:r>
           </w:p>
         </w:tc>
@@ -8011,13 +7977,7 @@
           </w:tcPr>
           <w:p>
             <w:r>
-              <w:t>Formato: [FN</w:t>
-            </w:r>
-            <w:r>
-              <w:t>T</w:t>
-            </w:r>
-            <w:r>
-              <w:t>]</w:t>
+              <w:t>Formato: [FN]</w:t>
             </w:r>
           </w:p>
         </w:tc>
@@ -8030,7 +7990,7 @@
               <w:pStyle w:val="Paragrafoelenco"/>
               <w:numPr>
                 <w:ilvl w:val="0"/>
-                <w:numId w:val="35"/>
+                <w:numId w:val="40"/>
               </w:numPr>
               <w:spacing w:after="0" w:line="240" w:lineRule="auto"/>
               <w:cnfStyle w:val="000000100000" w:firstRow="0" w:lastRow="0" w:firstColumn="0" w:lastColumn="0" w:oddVBand="0" w:evenVBand="0" w:oddHBand="1" w:evenHBand="0" w:firstRowFirstColumn="0" w:firstRowLastColumn="0" w:lastRowFirstColumn="0" w:lastRowLastColumn="0"/>
@@ -8052,32 +8012,18 @@
               <w:pStyle w:val="Paragrafoelenco"/>
               <w:numPr>
                 <w:ilvl w:val="0"/>
-                <w:numId w:val="35"/>
+                <w:numId w:val="40"/>
               </w:numPr>
               <w:spacing w:after="0" w:line="240" w:lineRule="auto"/>
               <w:cnfStyle w:val="000000100000" w:firstRow="0" w:lastRow="0" w:firstColumn="0" w:lastColumn="0" w:oddVBand="0" w:evenVBand="0" w:oddHBand="1" w:evenHBand="0" w:firstRowFirstColumn="0" w:firstRowLastColumn="0" w:lastRowFirstColumn="0" w:lastRowLastColumn="0"/>
             </w:pPr>
             <w:r>
-              <w:t>Rispecchia il formato [FN</w:t>
-            </w:r>
-            <w:r>
-              <w:t>T</w:t>
-            </w:r>
-            <w:r>
-              <w:t>_OK]</w:t>
+              <w:t>Rispecchia il formato [FN_OK]</w:t>
             </w:r>
           </w:p>
         </w:tc>
       </w:tr>
     </w:tbl>
-    <w:p>
-      <w:pPr>
-        <w:ind w:left="576"/>
-        <w:rPr>
-          <w:b/>
-        </w:rPr>
-      </w:pPr>
-    </w:p>
     <w:p>
       <w:pPr>
         <w:ind w:left="708" w:firstLine="708"/>
@@ -8176,13 +8122,7 @@
               <w:cnfStyle w:val="000000100000" w:firstRow="0" w:lastRow="0" w:firstColumn="0" w:lastColumn="0" w:oddVBand="0" w:evenVBand="0" w:oddHBand="1" w:evenHBand="0" w:firstRowFirstColumn="0" w:firstRowLastColumn="0" w:lastRowFirstColumn="0" w:lastRowLastColumn="0"/>
             </w:pPr>
             <w:r>
-              <w:t>FN</w:t>
-            </w:r>
-            <w:r>
-              <w:t>T</w:t>
-            </w:r>
-            <w:r>
-              <w:t>1</w:t>
+              <w:t>FN1</w:t>
             </w:r>
           </w:p>
         </w:tc>
@@ -8214,16 +8154,7 @@
               <w:t>4</w:t>
             </w:r>
             <w:r>
-              <w:t>.</w:t>
-            </w:r>
-            <w:r>
-              <w:t>1</w:t>
-            </w:r>
-            <w:r>
-              <w:t>.</w:t>
-            </w:r>
-            <w:r>
-              <w:t>2</w:t>
+              <w:t>.1.2</w:t>
             </w:r>
           </w:p>
         </w:tc>
@@ -8236,6 +8167,317 @@
               <w:cnfStyle w:val="000000000000" w:firstRow="0" w:lastRow="0" w:firstColumn="0" w:lastColumn="0" w:oddVBand="0" w:evenVBand="0" w:oddHBand="0" w:evenHBand="0" w:firstRowFirstColumn="0" w:firstRowLastColumn="0" w:lastRowFirstColumn="0" w:lastRowLastColumn="0"/>
             </w:pPr>
             <w:r>
+              <w:t>FN2</w:t>
+            </w:r>
+          </w:p>
+        </w:tc>
+        <w:tc>
+          <w:tcPr>
+            <w:tcW w:w="3434" w:type="dxa"/>
+          </w:tcPr>
+          <w:p>
+            <w:pPr>
+              <w:cnfStyle w:val="000000000000" w:firstRow="0" w:lastRow="0" w:firstColumn="0" w:lastColumn="0" w:oddVBand="0" w:evenVBand="0" w:oddHBand="0" w:evenHBand="0" w:firstRowFirstColumn="0" w:firstRowLastColumn="0" w:lastRowFirstColumn="0" w:lastRowLastColumn="0"/>
+            </w:pPr>
+            <w:r>
+              <w:t>corretto</w:t>
+            </w:r>
+          </w:p>
+        </w:tc>
+      </w:tr>
+    </w:tbl>
+    <w:p>
+      <w:pPr>
+        <w:ind w:left="708" w:firstLine="708"/>
+        <w:rPr>
+          <w:b/>
+        </w:rPr>
+      </w:pPr>
+    </w:p>
+    <w:p/>
+    <w:p>
+      <w:pPr>
+        <w:pStyle w:val="Titolo2"/>
+      </w:pPr>
+      <w:r>
+        <w:t>Gestore ordine</w:t>
+      </w:r>
+    </w:p>
+    <w:p>
+      <w:pPr>
+        <w:pStyle w:val="Titolo3"/>
+      </w:pPr>
+      <w:r>
+        <w:t>modifica stato ordine</w:t>
+      </w:r>
+      <w:bookmarkEnd w:id="20"/>
+    </w:p>
+    <w:p>
+      <w:pPr>
+        <w:ind w:left="576"/>
+        <w:rPr>
+          <w:b/>
+        </w:rPr>
+      </w:pPr>
+      <w:r>
+        <w:rPr>
+          <w:b/>
+        </w:rPr>
+        <w:t>CATEGORY PARTITION</w:t>
+      </w:r>
+    </w:p>
+    <w:tbl>
+      <w:tblPr>
+        <w:tblStyle w:val="Tabellagriglia5scura-colore1"/>
+        <w:tblW w:w="9628" w:type="dxa"/>
+        <w:tblInd w:w="562" w:type="dxa"/>
+        <w:tblLook w:val="04A0" w:firstRow="1" w:lastRow="0" w:firstColumn="1" w:lastColumn="0" w:noHBand="0" w:noVBand="1"/>
+      </w:tblPr>
+      <w:tblGrid>
+        <w:gridCol w:w="3229"/>
+        <w:gridCol w:w="6399"/>
+      </w:tblGrid>
+      <w:tr>
+        <w:trPr>
+          <w:cnfStyle w:val="100000000000" w:firstRow="1" w:lastRow="0" w:firstColumn="0" w:lastColumn="0" w:oddVBand="0" w:evenVBand="0" w:oddHBand="0" w:evenHBand="0" w:firstRowFirstColumn="0" w:firstRowLastColumn="0" w:lastRowFirstColumn="0" w:lastRowLastColumn="0"/>
+        </w:trPr>
+        <w:tc>
+          <w:tcPr>
+            <w:cnfStyle w:val="001000000000" w:firstRow="0" w:lastRow="0" w:firstColumn="1" w:lastColumn="0" w:oddVBand="0" w:evenVBand="0" w:oddHBand="0" w:evenHBand="0" w:firstRowFirstColumn="0" w:firstRowLastColumn="0" w:lastRowFirstColumn="0" w:lastRowLastColumn="0"/>
+            <w:tcW w:w="9628" w:type="dxa"/>
+            <w:gridSpan w:val="2"/>
+          </w:tcPr>
+          <w:p>
+            <w:pPr>
+              <w:rPr>
+                <w:b w:val="0"/>
+                <w:bCs w:val="0"/>
+              </w:rPr>
+            </w:pPr>
+            <w:r>
+              <w:t xml:space="preserve">Parametro: </w:t>
+            </w:r>
+            <w:r>
+              <w:t>Numero tracking</w:t>
+            </w:r>
+          </w:p>
+          <w:p>
+            <w:r>
+              <w:t xml:space="preserve">Formato: </w:t>
+            </w:r>
+            <w:r>
+              <w:rPr>
+                <w:rFonts w:ascii="Consolas" w:eastAsiaTheme="minorHAnsi" w:hAnsi="Consolas" w:cs="Consolas"/>
+                <w:sz w:val="20"/>
+                <w:szCs w:val="20"/>
+              </w:rPr>
+              <w:t>/^\</w:t>
+            </w:r>
+            <w:proofErr w:type="gramStart"/>
+            <w:r>
+              <w:rPr>
+                <w:rFonts w:ascii="Consolas" w:eastAsiaTheme="minorHAnsi" w:hAnsi="Consolas" w:cs="Consolas"/>
+                <w:sz w:val="20"/>
+                <w:szCs w:val="20"/>
+              </w:rPr>
+              <w:t>d{</w:t>
+            </w:r>
+            <w:proofErr w:type="gramEnd"/>
+            <w:r>
+              <w:rPr>
+                <w:rFonts w:ascii="Consolas" w:eastAsiaTheme="minorHAnsi" w:hAnsi="Consolas" w:cs="Consolas"/>
+                <w:sz w:val="20"/>
+                <w:szCs w:val="20"/>
+              </w:rPr>
+              <w:t>10</w:t>
+            </w:r>
+            <w:r>
+              <w:rPr>
+                <w:rFonts w:ascii="Consolas" w:eastAsiaTheme="minorHAnsi" w:hAnsi="Consolas" w:cs="Consolas"/>
+                <w:sz w:val="20"/>
+                <w:szCs w:val="20"/>
+              </w:rPr>
+              <w:t>}$/</w:t>
+            </w:r>
+          </w:p>
+        </w:tc>
+      </w:tr>
+      <w:tr>
+        <w:trPr>
+          <w:cnfStyle w:val="000000100000" w:firstRow="0" w:lastRow="0" w:firstColumn="0" w:lastColumn="0" w:oddVBand="0" w:evenVBand="0" w:oddHBand="1" w:evenHBand="0" w:firstRowFirstColumn="0" w:firstRowLastColumn="0" w:lastRowFirstColumn="0" w:lastRowLastColumn="0"/>
+        </w:trPr>
+        <w:tc>
+          <w:tcPr>
+            <w:cnfStyle w:val="001000000000" w:firstRow="0" w:lastRow="0" w:firstColumn="1" w:lastColumn="0" w:oddVBand="0" w:evenVBand="0" w:oddHBand="0" w:evenHBand="0" w:firstRowFirstColumn="0" w:firstRowLastColumn="0" w:lastRowFirstColumn="0" w:lastRowLastColumn="0"/>
+            <w:tcW w:w="3229" w:type="dxa"/>
+          </w:tcPr>
+          <w:p>
+            <w:r>
+              <w:t>Formato: [FN</w:t>
+            </w:r>
+            <w:r>
+              <w:t>T</w:t>
+            </w:r>
+            <w:r>
+              <w:t>]</w:t>
+            </w:r>
+          </w:p>
+        </w:tc>
+        <w:tc>
+          <w:tcPr>
+            <w:tcW w:w="6399" w:type="dxa"/>
+          </w:tcPr>
+          <w:p>
+            <w:pPr>
+              <w:pStyle w:val="Paragrafoelenco"/>
+              <w:numPr>
+                <w:ilvl w:val="0"/>
+                <w:numId w:val="35"/>
+              </w:numPr>
+              <w:spacing w:after="0" w:line="240" w:lineRule="auto"/>
+              <w:cnfStyle w:val="000000100000" w:firstRow="0" w:lastRow="0" w:firstColumn="0" w:lastColumn="0" w:oddVBand="0" w:evenVBand="0" w:oddHBand="1" w:evenHBand="0" w:firstRowFirstColumn="0" w:firstRowLastColumn="0" w:lastRowFirstColumn="0" w:lastRowLastColumn="0"/>
+            </w:pPr>
+            <w:r>
+              <w:t>Non rispecchia il formato [</w:t>
+            </w:r>
+            <w:proofErr w:type="spellStart"/>
+            <w:r>
+              <w:t>error</w:t>
+            </w:r>
+            <w:proofErr w:type="spellEnd"/>
+            <w:r>
+              <w:t>]</w:t>
+            </w:r>
+          </w:p>
+          <w:p>
+            <w:pPr>
+              <w:pStyle w:val="Paragrafoelenco"/>
+              <w:numPr>
+                <w:ilvl w:val="0"/>
+                <w:numId w:val="35"/>
+              </w:numPr>
+              <w:spacing w:after="0" w:line="240" w:lineRule="auto"/>
+              <w:cnfStyle w:val="000000100000" w:firstRow="0" w:lastRow="0" w:firstColumn="0" w:lastColumn="0" w:oddVBand="0" w:evenVBand="0" w:oddHBand="1" w:evenHBand="0" w:firstRowFirstColumn="0" w:firstRowLastColumn="0" w:lastRowFirstColumn="0" w:lastRowLastColumn="0"/>
+            </w:pPr>
+            <w:r>
+              <w:t>Rispecchia il formato [FN</w:t>
+            </w:r>
+            <w:r>
+              <w:t>T</w:t>
+            </w:r>
+            <w:r>
+              <w:t>_OK]</w:t>
+            </w:r>
+          </w:p>
+        </w:tc>
+      </w:tr>
+    </w:tbl>
+    <w:p>
+      <w:pPr>
+        <w:ind w:left="576"/>
+        <w:rPr>
+          <w:b/>
+        </w:rPr>
+      </w:pPr>
+    </w:p>
+    <w:p>
+      <w:pPr>
+        <w:ind w:left="708" w:firstLine="708"/>
+        <w:rPr>
+          <w:b/>
+        </w:rPr>
+      </w:pPr>
+      <w:r>
+        <w:rPr>
+          <w:b/>
+        </w:rPr>
+        <w:t>TEST CASE</w:t>
+      </w:r>
+    </w:p>
+    <w:tbl>
+      <w:tblPr>
+        <w:tblStyle w:val="Tabellagriglia5scura-colore1"/>
+        <w:tblW w:w="9628" w:type="dxa"/>
+        <w:tblInd w:w="562" w:type="dxa"/>
+        <w:tblLook w:val="04A0" w:firstRow="1" w:lastRow="0" w:firstColumn="1" w:lastColumn="0" w:noHBand="0" w:noVBand="1"/>
+      </w:tblPr>
+      <w:tblGrid>
+        <w:gridCol w:w="3229"/>
+        <w:gridCol w:w="2965"/>
+        <w:gridCol w:w="3434"/>
+      </w:tblGrid>
+      <w:tr>
+        <w:trPr>
+          <w:cnfStyle w:val="100000000000" w:firstRow="1" w:lastRow="0" w:firstColumn="0" w:lastColumn="0" w:oddVBand="0" w:evenVBand="0" w:oddHBand="0" w:evenHBand="0" w:firstRowFirstColumn="0" w:firstRowLastColumn="0" w:lastRowFirstColumn="0" w:lastRowLastColumn="0"/>
+        </w:trPr>
+        <w:tc>
+          <w:tcPr>
+            <w:cnfStyle w:val="001000000000" w:firstRow="0" w:lastRow="0" w:firstColumn="1" w:lastColumn="0" w:oddVBand="0" w:evenVBand="0" w:oddHBand="0" w:evenHBand="0" w:firstRowFirstColumn="0" w:firstRowLastColumn="0" w:lastRowFirstColumn="0" w:lastRowLastColumn="0"/>
+            <w:tcW w:w="3229" w:type="dxa"/>
+          </w:tcPr>
+          <w:p>
+            <w:r>
+              <w:t xml:space="preserve">Codice </w:t>
+            </w:r>
+          </w:p>
+        </w:tc>
+        <w:tc>
+          <w:tcPr>
+            <w:tcW w:w="2965" w:type="dxa"/>
+          </w:tcPr>
+          <w:p>
+            <w:pPr>
+              <w:cnfStyle w:val="100000000000" w:firstRow="1" w:lastRow="0" w:firstColumn="0" w:lastColumn="0" w:oddVBand="0" w:evenVBand="0" w:oddHBand="0" w:evenHBand="0" w:firstRowFirstColumn="0" w:firstRowLastColumn="0" w:lastRowFirstColumn="0" w:lastRowLastColumn="0"/>
+            </w:pPr>
+            <w:r>
+              <w:t>Combinazione</w:t>
+            </w:r>
+          </w:p>
+        </w:tc>
+        <w:tc>
+          <w:tcPr>
+            <w:tcW w:w="3434" w:type="dxa"/>
+          </w:tcPr>
+          <w:p>
+            <w:pPr>
+              <w:cnfStyle w:val="100000000000" w:firstRow="1" w:lastRow="0" w:firstColumn="0" w:lastColumn="0" w:oddVBand="0" w:evenVBand="0" w:oddHBand="0" w:evenHBand="0" w:firstRowFirstColumn="0" w:firstRowLastColumn="0" w:lastRowFirstColumn="0" w:lastRowLastColumn="0"/>
+            </w:pPr>
+            <w:r>
+              <w:t>Esito</w:t>
+            </w:r>
+          </w:p>
+        </w:tc>
+      </w:tr>
+      <w:tr>
+        <w:trPr>
+          <w:cnfStyle w:val="000000100000" w:firstRow="0" w:lastRow="0" w:firstColumn="0" w:lastColumn="0" w:oddVBand="0" w:evenVBand="0" w:oddHBand="1" w:evenHBand="0" w:firstRowFirstColumn="0" w:firstRowLastColumn="0" w:lastRowFirstColumn="0" w:lastRowLastColumn="0"/>
+        </w:trPr>
+        <w:tc>
+          <w:tcPr>
+            <w:cnfStyle w:val="001000000000" w:firstRow="0" w:lastRow="0" w:firstColumn="1" w:lastColumn="0" w:oddVBand="0" w:evenVBand="0" w:oddHBand="0" w:evenHBand="0" w:firstRowFirstColumn="0" w:firstRowLastColumn="0" w:lastRowFirstColumn="0" w:lastRowLastColumn="0"/>
+            <w:tcW w:w="3229" w:type="dxa"/>
+          </w:tcPr>
+          <w:p>
+            <w:r>
+              <w:t>TC_</w:t>
+            </w:r>
+            <w:r>
+              <w:t>5</w:t>
+            </w:r>
+            <w:r>
+              <w:t xml:space="preserve">.1.1 </w:t>
+            </w:r>
+          </w:p>
+        </w:tc>
+        <w:tc>
+          <w:tcPr>
+            <w:tcW w:w="2965" w:type="dxa"/>
+          </w:tcPr>
+          <w:p>
+            <w:pPr>
+              <w:cnfStyle w:val="000000100000" w:firstRow="0" w:lastRow="0" w:firstColumn="0" w:lastColumn="0" w:oddVBand="0" w:evenVBand="0" w:oddHBand="1" w:evenHBand="0" w:firstRowFirstColumn="0" w:firstRowLastColumn="0" w:lastRowFirstColumn="0" w:lastRowLastColumn="0"/>
+            </w:pPr>
+            <w:r>
               <w:t>FN</w:t>
             </w:r>
             <w:r>
@@ -8244,6 +8486,68 @@
             <w:r>
               <w:t>1</w:t>
             </w:r>
+          </w:p>
+        </w:tc>
+        <w:tc>
+          <w:tcPr>
+            <w:tcW w:w="3434" w:type="dxa"/>
+          </w:tcPr>
+          <w:p>
+            <w:pPr>
+              <w:cnfStyle w:val="000000100000" w:firstRow="0" w:lastRow="0" w:firstColumn="0" w:lastColumn="0" w:oddVBand="0" w:evenVBand="0" w:oddHBand="1" w:evenHBand="0" w:firstRowFirstColumn="0" w:firstRowLastColumn="0" w:lastRowFirstColumn="0" w:lastRowLastColumn="0"/>
+            </w:pPr>
+            <w:r>
+              <w:t>errore</w:t>
+            </w:r>
+          </w:p>
+        </w:tc>
+      </w:tr>
+      <w:tr>
+        <w:tc>
+          <w:tcPr>
+            <w:cnfStyle w:val="001000000000" w:firstRow="0" w:lastRow="0" w:firstColumn="1" w:lastColumn="0" w:oddVBand="0" w:evenVBand="0" w:oddHBand="0" w:evenHBand="0" w:firstRowFirstColumn="0" w:firstRowLastColumn="0" w:lastRowFirstColumn="0" w:lastRowLastColumn="0"/>
+            <w:tcW w:w="3229" w:type="dxa"/>
+          </w:tcPr>
+          <w:p>
+            <w:r>
+              <w:t>TC_</w:t>
+            </w:r>
+            <w:r>
+              <w:t>5</w:t>
+            </w:r>
+            <w:r>
+              <w:t>.</w:t>
+            </w:r>
+            <w:r>
+              <w:t>1</w:t>
+            </w:r>
+            <w:r>
+              <w:t>.</w:t>
+            </w:r>
+            <w:r>
+              <w:t>2</w:t>
+            </w:r>
+          </w:p>
+        </w:tc>
+        <w:tc>
+          <w:tcPr>
+            <w:tcW w:w="2965" w:type="dxa"/>
+          </w:tcPr>
+          <w:p>
+            <w:pPr>
+              <w:cnfStyle w:val="000000000000" w:firstRow="0" w:lastRow="0" w:firstColumn="0" w:lastColumn="0" w:oddVBand="0" w:evenVBand="0" w:oddHBand="0" w:evenHBand="0" w:firstRowFirstColumn="0" w:firstRowLastColumn="0" w:lastRowFirstColumn="0" w:lastRowLastColumn="0"/>
+            </w:pPr>
+            <w:r>
+              <w:t>FN</w:t>
+            </w:r>
+            <w:r>
+              <w:t>T</w:t>
+            </w:r>
+            <w:r>
+              <w:t>2</w:t>
+            </w:r>
+            <w:bookmarkStart w:id="21" w:name="_GoBack"/>
+            <w:bookmarkEnd w:id="21"/>
           </w:p>
         </w:tc>
         <w:tc>
@@ -11000,6 +11304,92 @@
     </w:lvl>
   </w:abstractNum>
   <w:abstractNum w:abstractNumId="25" w15:restartNumberingAfterBreak="0">
+    <w:nsid w:val="64D925EE"/>
+    <w:multiLevelType w:val="hybridMultilevel"/>
+    <w:tmpl w:val="D46CEE06"/>
+    <w:lvl w:ilvl="0" w:tplc="0410000F">
+      <w:start w:val="1"/>
+      <w:numFmt w:val="decimal"/>
+      <w:lvlText w:val="%1."/>
+      <w:lvlJc w:val="left"/>
+      <w:pPr>
+        <w:ind w:left="720" w:hanging="360"/>
+      </w:pPr>
+    </w:lvl>
+    <w:lvl w:ilvl="1" w:tplc="04100019" w:tentative="1">
+      <w:start w:val="1"/>
+      <w:numFmt w:val="lowerLetter"/>
+      <w:lvlText w:val="%2."/>
+      <w:lvlJc w:val="left"/>
+      <w:pPr>
+        <w:ind w:left="1440" w:hanging="360"/>
+      </w:pPr>
+    </w:lvl>
+    <w:lvl w:ilvl="2" w:tplc="0410001B" w:tentative="1">
+      <w:start w:val="1"/>
+      <w:numFmt w:val="lowerRoman"/>
+      <w:lvlText w:val="%3."/>
+      <w:lvlJc w:val="right"/>
+      <w:pPr>
+        <w:ind w:left="2160" w:hanging="180"/>
+      </w:pPr>
+    </w:lvl>
+    <w:lvl w:ilvl="3" w:tplc="0410000F" w:tentative="1">
+      <w:start w:val="1"/>
+      <w:numFmt w:val="decimal"/>
+      <w:lvlText w:val="%4."/>
+      <w:lvlJc w:val="left"/>
+      <w:pPr>
+        <w:ind w:left="2880" w:hanging="360"/>
+      </w:pPr>
+    </w:lvl>
+    <w:lvl w:ilvl="4" w:tplc="04100019" w:tentative="1">
+      <w:start w:val="1"/>
+      <w:numFmt w:val="lowerLetter"/>
+      <w:lvlText w:val="%5."/>
+      <w:lvlJc w:val="left"/>
+      <w:pPr>
+        <w:ind w:left="3600" w:hanging="360"/>
+      </w:pPr>
+    </w:lvl>
+    <w:lvl w:ilvl="5" w:tplc="0410001B" w:tentative="1">
+      <w:start w:val="1"/>
+      <w:numFmt w:val="lowerRoman"/>
+      <w:lvlText w:val="%6."/>
+      <w:lvlJc w:val="right"/>
+      <w:pPr>
+        <w:ind w:left="4320" w:hanging="180"/>
+      </w:pPr>
+    </w:lvl>
+    <w:lvl w:ilvl="6" w:tplc="0410000F" w:tentative="1">
+      <w:start w:val="1"/>
+      <w:numFmt w:val="decimal"/>
+      <w:lvlText w:val="%7."/>
+      <w:lvlJc w:val="left"/>
+      <w:pPr>
+        <w:ind w:left="5040" w:hanging="360"/>
+      </w:pPr>
+    </w:lvl>
+    <w:lvl w:ilvl="7" w:tplc="04100019" w:tentative="1">
+      <w:start w:val="1"/>
+      <w:numFmt w:val="lowerLetter"/>
+      <w:lvlText w:val="%8."/>
+      <w:lvlJc w:val="left"/>
+      <w:pPr>
+        <w:ind w:left="5760" w:hanging="360"/>
+      </w:pPr>
+    </w:lvl>
+    <w:lvl w:ilvl="8" w:tplc="0410001B" w:tentative="1">
+      <w:start w:val="1"/>
+      <w:numFmt w:val="lowerRoman"/>
+      <w:lvlText w:val="%9."/>
+      <w:lvlJc w:val="right"/>
+      <w:pPr>
+        <w:ind w:left="6480" w:hanging="180"/>
+      </w:pPr>
+    </w:lvl>
+  </w:abstractNum>
+  <w:abstractNum w:abstractNumId="26" w15:restartNumberingAfterBreak="0">
     <w:nsid w:val="66784BCD"/>
     <w:multiLevelType w:val="hybridMultilevel"/>
     <w:tmpl w:val="9B442EBC"/>
@@ -11112,7 +11502,7 @@
       </w:rPr>
     </w:lvl>
   </w:abstractNum>
-  <w:abstractNum w:abstractNumId="26" w15:restartNumberingAfterBreak="0">
+  <w:abstractNum w:abstractNumId="27" w15:restartNumberingAfterBreak="0">
     <w:nsid w:val="66C02CCC"/>
     <w:multiLevelType w:val="hybridMultilevel"/>
     <w:tmpl w:val="B0C27926"/>
@@ -11225,7 +11615,7 @@
       </w:rPr>
     </w:lvl>
   </w:abstractNum>
-  <w:abstractNum w:abstractNumId="27" w15:restartNumberingAfterBreak="0">
+  <w:abstractNum w:abstractNumId="28" w15:restartNumberingAfterBreak="0">
     <w:nsid w:val="6C571F87"/>
     <w:multiLevelType w:val="hybridMultilevel"/>
     <w:tmpl w:val="D46CEE06"/>
@@ -11311,7 +11701,7 @@
       </w:pPr>
     </w:lvl>
   </w:abstractNum>
-  <w:abstractNum w:abstractNumId="28" w15:restartNumberingAfterBreak="0">
+  <w:abstractNum w:abstractNumId="29" w15:restartNumberingAfterBreak="0">
     <w:nsid w:val="6CD15E41"/>
     <w:multiLevelType w:val="hybridMultilevel"/>
     <w:tmpl w:val="488A34E4"/>
@@ -11424,7 +11814,7 @@
       </w:rPr>
     </w:lvl>
   </w:abstractNum>
-  <w:abstractNum w:abstractNumId="29" w15:restartNumberingAfterBreak="0">
+  <w:abstractNum w:abstractNumId="30" w15:restartNumberingAfterBreak="0">
     <w:nsid w:val="6DEB1671"/>
     <w:multiLevelType w:val="hybridMultilevel"/>
     <w:tmpl w:val="D46CEE06"/>
@@ -11510,7 +11900,7 @@
       </w:pPr>
     </w:lvl>
   </w:abstractNum>
-  <w:abstractNum w:abstractNumId="30" w15:restartNumberingAfterBreak="0">
+  <w:abstractNum w:abstractNumId="31" w15:restartNumberingAfterBreak="0">
     <w:nsid w:val="6FA01D3D"/>
     <w:multiLevelType w:val="hybridMultilevel"/>
     <w:tmpl w:val="D46CEE06"/>
@@ -11596,7 +11986,7 @@
       </w:pPr>
     </w:lvl>
   </w:abstractNum>
-  <w:abstractNum w:abstractNumId="31" w15:restartNumberingAfterBreak="0">
+  <w:abstractNum w:abstractNumId="32" w15:restartNumberingAfterBreak="0">
     <w:nsid w:val="6FCB044B"/>
     <w:multiLevelType w:val="hybridMultilevel"/>
     <w:tmpl w:val="B50C2C8E"/>
@@ -11682,7 +12072,7 @@
       </w:pPr>
     </w:lvl>
   </w:abstractNum>
-  <w:abstractNum w:abstractNumId="32" w15:restartNumberingAfterBreak="0">
+  <w:abstractNum w:abstractNumId="33" w15:restartNumberingAfterBreak="0">
     <w:nsid w:val="6FFF4963"/>
     <w:multiLevelType w:val="hybridMultilevel"/>
     <w:tmpl w:val="91E6A8C0"/>
@@ -11795,7 +12185,7 @@
       </w:rPr>
     </w:lvl>
   </w:abstractNum>
-  <w:abstractNum w:abstractNumId="33" w15:restartNumberingAfterBreak="0">
+  <w:abstractNum w:abstractNumId="34" w15:restartNumberingAfterBreak="0">
     <w:nsid w:val="71D261CF"/>
     <w:multiLevelType w:val="hybridMultilevel"/>
     <w:tmpl w:val="D9A4E7CE"/>
@@ -11881,7 +12271,7 @@
       </w:pPr>
     </w:lvl>
   </w:abstractNum>
-  <w:abstractNum w:abstractNumId="34" w15:restartNumberingAfterBreak="0">
+  <w:abstractNum w:abstractNumId="35" w15:restartNumberingAfterBreak="0">
     <w:nsid w:val="75D24C0F"/>
     <w:multiLevelType w:val="hybridMultilevel"/>
     <w:tmpl w:val="1BD05AB8"/>
@@ -11967,7 +12357,7 @@
       </w:pPr>
     </w:lvl>
   </w:abstractNum>
-  <w:abstractNum w:abstractNumId="35" w15:restartNumberingAfterBreak="0">
+  <w:abstractNum w:abstractNumId="36" w15:restartNumberingAfterBreak="0">
     <w:nsid w:val="769A53C1"/>
     <w:multiLevelType w:val="hybridMultilevel"/>
     <w:tmpl w:val="D46CEE06"/>
@@ -12053,7 +12443,7 @@
       </w:pPr>
     </w:lvl>
   </w:abstractNum>
-  <w:abstractNum w:abstractNumId="36" w15:restartNumberingAfterBreak="0">
+  <w:abstractNum w:abstractNumId="37" w15:restartNumberingAfterBreak="0">
     <w:nsid w:val="7843709B"/>
     <w:multiLevelType w:val="hybridMultilevel"/>
     <w:tmpl w:val="228EE7CA"/>
@@ -12142,7 +12532,7 @@
       </w:pPr>
     </w:lvl>
   </w:abstractNum>
-  <w:abstractNum w:abstractNumId="37" w15:restartNumberingAfterBreak="0">
+  <w:abstractNum w:abstractNumId="38" w15:restartNumberingAfterBreak="0">
     <w:nsid w:val="78B6237B"/>
     <w:multiLevelType w:val="hybridMultilevel"/>
     <w:tmpl w:val="D46CEE06"/>
@@ -12228,7 +12618,7 @@
       </w:pPr>
     </w:lvl>
   </w:abstractNum>
-  <w:abstractNum w:abstractNumId="38" w15:restartNumberingAfterBreak="0">
+  <w:abstractNum w:abstractNumId="39" w15:restartNumberingAfterBreak="0">
     <w:nsid w:val="7B3E488C"/>
     <w:multiLevelType w:val="hybridMultilevel"/>
     <w:tmpl w:val="D46CEE06"/>
@@ -12318,7 +12708,7 @@
     <w:abstractNumId w:val="5"/>
   </w:num>
   <w:num w:numId="2">
-    <w:abstractNumId w:val="36"/>
+    <w:abstractNumId w:val="37"/>
   </w:num>
   <w:num w:numId="3">
     <w:abstractNumId w:val="15"/>
@@ -12348,10 +12738,10 @@
     <w:abstractNumId w:val="1"/>
   </w:num>
   <w:num w:numId="12">
-    <w:abstractNumId w:val="28"/>
+    <w:abstractNumId w:val="29"/>
   </w:num>
   <w:num w:numId="13">
-    <w:abstractNumId w:val="34"/>
+    <w:abstractNumId w:val="35"/>
   </w:num>
   <w:num w:numId="14">
     <w:abstractNumId w:val="20"/>
@@ -12369,13 +12759,13 @@
     <w:abstractNumId w:val="12"/>
   </w:num>
   <w:num w:numId="19">
-    <w:abstractNumId w:val="25"/>
+    <w:abstractNumId w:val="26"/>
   </w:num>
   <w:num w:numId="20">
-    <w:abstractNumId w:val="26"/>
+    <w:abstractNumId w:val="27"/>
   </w:num>
   <w:num w:numId="21">
-    <w:abstractNumId w:val="32"/>
+    <w:abstractNumId w:val="33"/>
   </w:num>
   <w:num w:numId="22">
     <w:abstractNumId w:val="3"/>
@@ -12393,7 +12783,7 @@
     <w:abstractNumId w:val="17"/>
   </w:num>
   <w:num w:numId="27">
-    <w:abstractNumId w:val="33"/>
+    <w:abstractNumId w:val="34"/>
   </w:num>
   <w:num w:numId="28">
     <w:abstractNumId w:val="16"/>
@@ -12405,31 +12795,34 @@
     <w:abstractNumId w:val="7"/>
   </w:num>
   <w:num w:numId="31">
+    <w:abstractNumId w:val="39"/>
+  </w:num>
+  <w:num w:numId="32">
+    <w:abstractNumId w:val="31"/>
+  </w:num>
+  <w:num w:numId="33">
+    <w:abstractNumId w:val="30"/>
+  </w:num>
+  <w:num w:numId="34">
     <w:abstractNumId w:val="38"/>
   </w:num>
-  <w:num w:numId="32">
-    <w:abstractNumId w:val="30"/>
-  </w:num>
-  <w:num w:numId="33">
-    <w:abstractNumId w:val="29"/>
-  </w:num>
-  <w:num w:numId="34">
-    <w:abstractNumId w:val="37"/>
-  </w:num>
   <w:num w:numId="35">
-    <w:abstractNumId w:val="27"/>
+    <w:abstractNumId w:val="28"/>
   </w:num>
   <w:num w:numId="36">
-    <w:abstractNumId w:val="35"/>
+    <w:abstractNumId w:val="36"/>
   </w:num>
   <w:num w:numId="37">
-    <w:abstractNumId w:val="31"/>
+    <w:abstractNumId w:val="32"/>
   </w:num>
   <w:num w:numId="38">
     <w:abstractNumId w:val="18"/>
   </w:num>
   <w:num w:numId="39">
     <w:abstractNumId w:val="14"/>
+  </w:num>
+  <w:num w:numId="40">
+    <w:abstractNumId w:val="25"/>
   </w:num>
 </w:numbering>
 </file>
@@ -14010,7 +14403,7 @@
 </file>
 
 <file path=customXml/itemProps1.xml><?xml version="1.0" encoding="utf-8"?>
-<ds:datastoreItem xmlns:ds="http://schemas.openxmlformats.org/officeDocument/2006/customXml" ds:itemID="{C20BD443-1844-41AC-8470-010AC19999BC}">
+<ds:datastoreItem xmlns:ds="http://schemas.openxmlformats.org/officeDocument/2006/customXml" ds:itemID="{BEF94467-5EE3-4B4E-B888-CEF17E6A6939}">
   <ds:schemaRefs>
     <ds:schemaRef ds:uri="http://schemas.openxmlformats.org/officeDocument/2006/bibliography"/>
   </ds:schemaRefs>

</xml_diff>